<commit_message>
Revised SSC/MEW review docx submission
</commit_message>
<xml_diff>
--- a/pfmc_review/PFMC SSC MEW review fram_doc.docx
+++ b/pfmc_review/PFMC SSC MEW review fram_doc.docx
@@ -2,39 +2,7 @@
 <file path=word/document.xml><?xml version="1.0" encoding="utf-8"?>
 <w:document xmlns:wpc="http://schemas.microsoft.com/office/word/2010/wordprocessingCanvas" xmlns:cx="http://schemas.microsoft.com/office/drawing/2014/chartex" xmlns:cx1="http://schemas.microsoft.com/office/drawing/2015/9/8/chartex" xmlns:cx2="http://schemas.microsoft.com/office/drawing/2015/10/21/chartex" xmlns:cx3="http://schemas.microsoft.com/office/drawing/2016/5/9/chartex" xmlns:cx4="http://schemas.microsoft.com/office/drawing/2016/5/10/chartex" xmlns:cx5="http://schemas.microsoft.com/office/drawing/2016/5/11/chartex" xmlns:cx6="http://schemas.microsoft.com/office/drawing/2016/5/12/chartex" xmlns:cx7="http://schemas.microsoft.com/office/drawing/2016/5/13/chartex" xmlns:cx8="http://schemas.microsoft.com/office/drawing/2016/5/14/chartex" xmlns:mc="http://schemas.openxmlformats.org/markup-compatibility/2006" xmlns:aink="http://schemas.microsoft.com/office/drawing/2016/ink" xmlns:am3d="http://schemas.microsoft.com/office/drawing/2017/model3d" xmlns:o="urn:schemas-microsoft-com:office:office" xmlns:r="http://schemas.openxmlformats.org/officeDocument/2006/relationships" xmlns:m="http://schemas.openxmlformats.org/officeDocument/2006/math" xmlns:v="urn:schemas-microsoft-com:vml" xmlns:wp14="http://schemas.microsoft.com/office/word/2010/wordprocessingDrawing" xmlns:wp="http://schemas.openxmlformats.org/drawingml/2006/wordprocessingDrawing" xmlns:w10="urn:schemas-microsoft-com:office:word" xmlns:w="http://schemas.openxmlformats.org/wordprocessingml/2006/main" xmlns:w14="http://schemas.microsoft.com/office/word/2010/wordml" xmlns:w15="http://schemas.microsoft.com/office/word/2012/wordml" xmlns:w16cex="http://schemas.microsoft.com/office/word/2018/wordml/cex" xmlns:w16cid="http://schemas.microsoft.com/office/word/2016/wordml/cid" xmlns:w16="http://schemas.microsoft.com/office/word/2018/wordml" xmlns:w16se="http://schemas.microsoft.com/office/word/2015/wordml/symex" xmlns:wpg="http://schemas.microsoft.com/office/word/2010/wordprocessingGroup" xmlns:wpi="http://schemas.microsoft.com/office/word/2010/wordprocessingInk" xmlns:wne="http://schemas.microsoft.com/office/word/2006/wordml" xmlns:wps="http://schemas.microsoft.com/office/word/2010/wordprocessingShape" mc:Ignorable="w14 w15 w16se w16cid w16 w16cex wp14">
   <w:body>
-    <w:p>
-      <w:pPr>
-        <w:jc w:val="right"/>
-      </w:pPr>
-      <w:r>
-        <w:t xml:space="preserve">Agenda Item </w:t>
-      </w:r>
-      <w:r>
-        <w:rPr>
-          <w:highlight w:val="yellow"/>
-        </w:rPr>
-        <w:t>XYZ</w:t>
-      </w:r>
-    </w:p>
-    <w:p>
-      <w:pPr>
-        <w:jc w:val="right"/>
-      </w:pPr>
-      <w:r>
-        <w:t xml:space="preserve">Attachment </w:t>
-      </w:r>
-      <w:r>
-        <w:rPr>
-          <w:highlight w:val="yellow"/>
-        </w:rPr>
-        <w:t>NNN</w:t>
-      </w:r>
-    </w:p>
-    <w:p>
-      <w:pPr>
-        <w:jc w:val="right"/>
-      </w:pPr>
-    </w:p>
+    <w:p/>
     <w:p>
       <w:pPr>
         <w:pStyle w:val="Title"/>
@@ -120,7 +88,42 @@
         <w:ind w:left="720"/>
       </w:pPr>
       <w:r>
-        <w:t>M. Bellman, O. Miler, Northwest Indian Fisheries Commission</w:t>
+        <w:t xml:space="preserve">M. Bellman, </w:t>
+      </w:r>
+      <w:r>
+        <w:t>G</w:t>
+      </w:r>
+      <w:r>
+        <w:t xml:space="preserve">. Johnson, </w:t>
+      </w:r>
+      <w:r>
+        <w:t>O. Miler,</w:t>
+      </w:r>
+      <w:r>
+        <w:t xml:space="preserve"> S. Thurner</w:t>
+      </w:r>
+      <w:r>
+        <w:t>,</w:t>
+      </w:r>
+      <w:r>
+        <w:t xml:space="preserve"> Northwest Indian Fisheries Commission</w:t>
+      </w:r>
+    </w:p>
+    <w:p>
+      <w:pPr>
+        <w:ind w:left="720"/>
+      </w:pPr>
+      <w:r>
+        <w:t>J. Carey</w:t>
+      </w:r>
+      <w:r>
+        <w:t>,</w:t>
+      </w:r>
+      <w:r>
+        <w:t xml:space="preserve"> National O</w:t>
+      </w:r>
+      <w:r>
+        <w:t>ceanic and Atmospheric Administration</w:t>
       </w:r>
     </w:p>
     <w:p>
@@ -153,7 +156,10 @@
       <w:pPr>
         <w:ind w:left="720"/>
         <w:sectPr>
-          <w:footerReference w:type="default" r:id="rId8"/>
+          <w:headerReference w:type="default" r:id="rId8"/>
+          <w:footerReference w:type="default" r:id="rId9"/>
+          <w:headerReference w:type="first" r:id="rId10"/>
+          <w:footerReference w:type="first" r:id="rId11"/>
           <w:pgSz w:w="12240" w:h="15840" w:code="1"/>
           <w:pgMar w:top="1152" w:right="1152" w:bottom="1152" w:left="1152" w:header="720" w:footer="720" w:gutter="0"/>
           <w:cols w:space="720"/>
@@ -178,205 +184,474 @@
           <w:szCs w:val="28"/>
         </w:rPr>
         <w:lastRenderedPageBreak/>
-        <w:t>Summary</w:t>
+        <w:t>Introduction</w:t>
+      </w:r>
+    </w:p>
+    <w:p>
+      <w:pPr>
+        <w:ind w:left="720" w:firstLine="360"/>
+      </w:pPr>
+      <w:r>
+        <w:t>Since th</w:t>
+      </w:r>
+      <w:r>
+        <w:t>e</w:t>
+      </w:r>
+      <w:r>
+        <w:t xml:space="preserve"> </w:t>
+      </w:r>
+      <w:r>
+        <w:t xml:space="preserve">prior </w:t>
+      </w:r>
+      <w:r>
+        <w:t>documentation was prepared</w:t>
+      </w:r>
+      <w:r>
+        <w:t>,</w:t>
+      </w:r>
+      <w:r>
+        <w:t xml:space="preserve"> analysts from Washington Department of Fish and Wildlife (WDFW), Puget Sound</w:t>
+      </w:r>
+      <w:r>
+        <w:t xml:space="preserve"> Treaty</w:t>
+      </w:r>
+      <w:r>
+        <w:t xml:space="preserve"> Tribes</w:t>
+      </w:r>
+      <w:r>
+        <w:t>,</w:t>
+      </w:r>
+      <w:r>
+        <w:t xml:space="preserve"> the Northwest Indian Fisheries Commission (NWIFC), and the National Oceanic and Atmospheric Administration (NOAA)</w:t>
+      </w:r>
+      <w:r>
+        <w:t xml:space="preserve"> </w:t>
+      </w:r>
+      <w:r>
+        <w:t>have made</w:t>
+      </w:r>
+      <w:r>
+        <w:t xml:space="preserve"> </w:t>
+      </w:r>
+      <w:r>
+        <w:t>functional and design changes</w:t>
+      </w:r>
+      <w:r>
+        <w:t xml:space="preserve"> to</w:t>
+      </w:r>
+      <w:r>
+        <w:t xml:space="preserve"> </w:t>
+      </w:r>
+      <w:r>
+        <w:t xml:space="preserve">the Fishery Regulation Assessment </w:t>
+      </w:r>
+      <w:r>
+        <w:t>Model (FRAM) software</w:t>
+      </w:r>
+      <w:r>
+        <w:t xml:space="preserve"> </w:t>
+      </w:r>
+      <w:r>
+        <w:t xml:space="preserve">in response to </w:t>
+      </w:r>
+      <w:r>
+        <w:t>management needs and software advancements</w:t>
+      </w:r>
+      <w:r>
+        <w:t xml:space="preserve">. </w:t>
+      </w:r>
+      <w:r>
+        <w:t xml:space="preserve">FRAM </w:t>
+      </w:r>
+      <w:r>
+        <w:t xml:space="preserve">now </w:t>
+      </w:r>
+      <w:r>
+        <w:t xml:space="preserve">has </w:t>
+      </w:r>
+      <w:r>
+        <w:t xml:space="preserve">new algorithms, </w:t>
+      </w:r>
+      <w:r>
+        <w:t xml:space="preserve">has </w:t>
+      </w:r>
+      <w:r>
+        <w:t>undergone</w:t>
+      </w:r>
+      <w:r>
+        <w:t xml:space="preserve"> reparameterization of the Chinook base period, </w:t>
+      </w:r>
+      <w:r>
+        <w:t>and</w:t>
+      </w:r>
+      <w:r>
+        <w:t xml:space="preserve"> was moved </w:t>
+      </w:r>
+      <w:r>
+        <w:t xml:space="preserve">to </w:t>
+      </w:r>
+      <w:r>
+        <w:t xml:space="preserve">a Visual </w:t>
+      </w:r>
+      <w:r>
+        <w:t>Studio</w:t>
+      </w:r>
+      <w:r>
+        <w:t>.</w:t>
+      </w:r>
+      <w:r>
+        <w:t>Net</w:t>
+      </w:r>
+      <w:r>
+        <w:t xml:space="preserve"> </w:t>
+      </w:r>
+      <w:r>
+        <w:t xml:space="preserve">platform </w:t>
+      </w:r>
+      <w:r>
+        <w:t xml:space="preserve">structured around </w:t>
+      </w:r>
+      <w:r>
+        <w:t>MS</w:t>
+      </w:r>
+      <w:r>
+        <w:t xml:space="preserve"> </w:t>
+      </w:r>
+      <w:r>
+        <w:t xml:space="preserve">Access databases. </w:t>
+      </w:r>
+      <w:r>
+        <w:t>Th</w:t>
+      </w:r>
+      <w:r>
+        <w:t xml:space="preserve">ese changes have improved </w:t>
+      </w:r>
+      <w:r>
+        <w:t>the</w:t>
+      </w:r>
+      <w:r>
+        <w:t xml:space="preserve"> representation of stock-specific fishery impacts and </w:t>
+      </w:r>
+      <w:r>
+        <w:t>enhanced the</w:t>
+      </w:r>
+      <w:r>
+        <w:t xml:space="preserve"> organization and sharing of model run </w:t>
+      </w:r>
+      <w:r>
+        <w:t>information</w:t>
+      </w:r>
+      <w:r>
+        <w:t xml:space="preserve">. </w:t>
+      </w:r>
+      <w:r>
+        <w:t>T</w:t>
+      </w:r>
+      <w:r>
+        <w:t>hese changes</w:t>
+      </w:r>
+      <w:r>
+        <w:t xml:space="preserve"> </w:t>
+      </w:r>
+      <w:r>
+        <w:t>have</w:t>
+      </w:r>
+      <w:r>
+        <w:t xml:space="preserve"> also</w:t>
+      </w:r>
+      <w:r>
+        <w:t xml:space="preserve"> warranted </w:t>
+      </w:r>
+      <w:r>
+        <w:t xml:space="preserve">the </w:t>
+      </w:r>
+      <w:r>
+        <w:t xml:space="preserve">development of </w:t>
+      </w:r>
+      <w:r>
+        <w:t>revised and updated documentation</w:t>
+      </w:r>
+      <w:r>
+        <w:t xml:space="preserve">. </w:t>
+      </w:r>
+      <w:r>
+        <w:t>M</w:t>
+      </w:r>
+      <w:r>
+        <w:rPr>
+          <w:rFonts w:eastAsia="Segoe UI Semilight"/>
+        </w:rPr>
+        <w:t xml:space="preserve">ajor FRAM </w:t>
+      </w:r>
+      <w:r>
+        <w:rPr>
+          <w:rFonts w:eastAsia="Segoe UI Semilight"/>
+        </w:rPr>
+        <w:t>c</w:t>
+      </w:r>
+      <w:r>
+        <w:rPr>
+          <w:rFonts w:eastAsia="Segoe UI Semilight"/>
+        </w:rPr>
+        <w:t xml:space="preserve">ontent </w:t>
+      </w:r>
+      <w:r>
+        <w:rPr>
+          <w:rFonts w:eastAsia="Segoe UI Semilight"/>
+        </w:rPr>
+        <w:t>u</w:t>
+      </w:r>
+      <w:r>
+        <w:rPr>
+          <w:rFonts w:eastAsia="Segoe UI Semilight"/>
+        </w:rPr>
+        <w:t>pdates</w:t>
+      </w:r>
+      <w:r>
+        <w:rPr>
+          <w:rFonts w:eastAsia="Segoe UI Semilight"/>
+        </w:rPr>
+        <w:t xml:space="preserve"> have included</w:t>
+      </w:r>
+      <w:r>
+        <w:rPr>
+          <w:rFonts w:eastAsia="Segoe UI Semilight"/>
+        </w:rPr>
+        <w:t>:</w:t>
+      </w:r>
+    </w:p>
+    <w:p>
+      <w:pPr>
+        <w:pStyle w:val="ListParagraph"/>
+        <w:numPr>
+          <w:ilvl w:val="0"/>
+          <w:numId w:val="2"/>
+        </w:numPr>
+        <w:rPr>
+          <w:rFonts w:asciiTheme="minorHAnsi" w:eastAsiaTheme="minorEastAsia" w:hAnsiTheme="minorHAnsi" w:cstheme="minorBidi"/>
+        </w:rPr>
+      </w:pPr>
+      <w:r>
+        <w:rPr>
+          <w:rFonts w:eastAsia="Segoe UI Semilight"/>
+        </w:rPr>
+        <w:t>Separate sections for Chinook and Coho</w:t>
+      </w:r>
+    </w:p>
+    <w:p>
+      <w:pPr>
+        <w:pStyle w:val="ListParagraph"/>
+        <w:numPr>
+          <w:ilvl w:val="0"/>
+          <w:numId w:val="2"/>
+        </w:numPr>
+        <w:rPr>
+          <w:rFonts w:asciiTheme="minorHAnsi" w:eastAsiaTheme="minorEastAsia" w:hAnsiTheme="minorHAnsi" w:cstheme="minorBidi"/>
+        </w:rPr>
+      </w:pPr>
+      <w:r>
+        <w:rPr>
+          <w:rFonts w:eastAsia="Segoe UI Semilight"/>
+        </w:rPr>
+        <w:t>List of Chinook and Coho differences</w:t>
+      </w:r>
+    </w:p>
+    <w:p>
+      <w:pPr>
+        <w:pStyle w:val="ListParagraph"/>
+        <w:numPr>
+          <w:ilvl w:val="0"/>
+          <w:numId w:val="2"/>
+        </w:numPr>
+        <w:rPr>
+          <w:rFonts w:asciiTheme="minorHAnsi" w:eastAsiaTheme="minorEastAsia" w:hAnsiTheme="minorHAnsi" w:cstheme="minorBidi"/>
+        </w:rPr>
+      </w:pPr>
+      <w:r>
+        <w:rPr>
+          <w:rFonts w:eastAsia="Segoe UI Semilight"/>
+        </w:rPr>
+        <w:t>Figure illustrating FRAM interactions with other models</w:t>
+      </w:r>
+    </w:p>
+    <w:p>
+      <w:pPr>
+        <w:pStyle w:val="ListParagraph"/>
+        <w:numPr>
+          <w:ilvl w:val="0"/>
+          <w:numId w:val="2"/>
+        </w:numPr>
+        <w:rPr>
+          <w:rFonts w:asciiTheme="minorHAnsi" w:eastAsiaTheme="minorEastAsia" w:hAnsiTheme="minorHAnsi" w:cstheme="minorBidi"/>
+        </w:rPr>
+      </w:pPr>
+      <w:r>
+        <w:rPr>
+          <w:rFonts w:eastAsia="Segoe UI Semilight"/>
+        </w:rPr>
+        <w:t>Expanded glossary</w:t>
+      </w:r>
+    </w:p>
+    <w:p>
+      <w:pPr>
+        <w:pStyle w:val="ListParagraph"/>
+        <w:numPr>
+          <w:ilvl w:val="0"/>
+          <w:numId w:val="2"/>
+        </w:numPr>
+        <w:rPr>
+          <w:rFonts w:asciiTheme="minorHAnsi" w:eastAsiaTheme="minorEastAsia" w:hAnsiTheme="minorHAnsi" w:cstheme="minorBidi"/>
+        </w:rPr>
+      </w:pPr>
+      <w:r>
+        <w:rPr>
+          <w:rFonts w:eastAsia="Segoe UI Semilight"/>
+        </w:rPr>
+        <w:t xml:space="preserve">Chinook and Coho tables demonstrating how a stock is reduced from starting cohort to escapement by major FRAM processing steps </w:t>
+      </w:r>
+    </w:p>
+    <w:p>
+      <w:pPr>
+        <w:pStyle w:val="ListParagraph"/>
+        <w:numPr>
+          <w:ilvl w:val="0"/>
+          <w:numId w:val="2"/>
+        </w:numPr>
+        <w:rPr>
+          <w:rFonts w:asciiTheme="minorHAnsi" w:eastAsiaTheme="minorEastAsia" w:hAnsiTheme="minorHAnsi" w:cstheme="minorBidi"/>
+        </w:rPr>
+      </w:pPr>
+      <w:r>
+        <w:rPr>
+          <w:rFonts w:eastAsia="Segoe UI Semilight"/>
+        </w:rPr>
+        <w:t>Addition of mark-selective fishing bias calculations</w:t>
+      </w:r>
+    </w:p>
+    <w:p>
+      <w:pPr>
+        <w:pStyle w:val="ListParagraph"/>
+        <w:numPr>
+          <w:ilvl w:val="0"/>
+          <w:numId w:val="2"/>
+        </w:numPr>
+        <w:rPr>
+          <w:rFonts w:asciiTheme="minorHAnsi" w:eastAsiaTheme="minorEastAsia" w:hAnsiTheme="minorHAnsi" w:cstheme="minorBidi"/>
+        </w:rPr>
+      </w:pPr>
+      <w:r>
+        <w:rPr>
+          <w:rFonts w:eastAsia="Segoe UI Semilight"/>
+        </w:rPr>
+        <w:t>Addition of a Backwards FRAM chapter</w:t>
+      </w:r>
+    </w:p>
+    <w:p>
+      <w:pPr>
+        <w:pStyle w:val="ListParagraph"/>
+        <w:numPr>
+          <w:ilvl w:val="0"/>
+          <w:numId w:val="2"/>
+        </w:numPr>
+        <w:rPr>
+          <w:rFonts w:asciiTheme="minorHAnsi" w:eastAsiaTheme="minorEastAsia" w:hAnsiTheme="minorHAnsi" w:cstheme="minorBidi"/>
+        </w:rPr>
+      </w:pPr>
+      <w:r>
+        <w:rPr>
+          <w:rFonts w:eastAsia="Segoe UI Semilight"/>
+        </w:rPr>
+        <w:t>Addition of size-limit corrected algorithms</w:t>
+      </w:r>
+    </w:p>
+    <w:p>
+      <w:pPr>
+        <w:pStyle w:val="ListParagraph"/>
+        <w:numPr>
+          <w:ilvl w:val="0"/>
+          <w:numId w:val="2"/>
+        </w:numPr>
+        <w:rPr>
+          <w:rFonts w:asciiTheme="minorHAnsi" w:eastAsiaTheme="minorEastAsia" w:hAnsiTheme="minorHAnsi" w:cstheme="minorBidi"/>
+        </w:rPr>
+      </w:pPr>
+      <w:r>
+        <w:rPr>
+          <w:rFonts w:eastAsia="Segoe UI Semilight"/>
+        </w:rPr>
+        <w:t>Descriptions of tables and FRAM variables in the Access database</w:t>
+      </w:r>
+    </w:p>
+    <w:p>
+      <w:pPr>
+        <w:pStyle w:val="ListParagraph"/>
+        <w:numPr>
+          <w:ilvl w:val="0"/>
+          <w:numId w:val="2"/>
+        </w:numPr>
+      </w:pPr>
+      <w:r>
+        <w:rPr>
+          <w:rFonts w:eastAsia="Segoe UI Semilight"/>
+        </w:rPr>
+        <w:t>Alphabetical list of FRAM variables and their origin</w:t>
       </w:r>
     </w:p>
     <w:p>
       <w:pPr>
         <w:ind w:left="720" w:firstLine="720"/>
       </w:pPr>
-      <w:commentRangeStart w:id="0"/>
-      <w:r>
-        <w:t>Since th</w:t>
-      </w:r>
-      <w:r>
-        <w:t>e</w:t>
+    </w:p>
+    <w:p>
+      <w:pPr>
+        <w:ind w:left="720" w:firstLine="360"/>
+      </w:pPr>
+      <w:r>
+        <w:t>S</w:t>
+      </w:r>
+      <w:r>
+        <w:t xml:space="preserve">taff from WDFW and NWIFC </w:t>
+      </w:r>
+      <w:r>
+        <w:t xml:space="preserve">have </w:t>
+      </w:r>
+      <w:r>
+        <w:t>adopt</w:t>
+      </w:r>
+      <w:r>
+        <w:t xml:space="preserve">ed </w:t>
+      </w:r>
+      <w:r>
+        <w:t xml:space="preserve">the approach taken with the </w:t>
+      </w:r>
+      <w:r>
+        <w:t>2019</w:t>
+      </w:r>
+      <w:r>
+        <w:t xml:space="preserve"> update of the</w:t>
+      </w:r>
+      <w:r>
+        <w:t xml:space="preserve"> FRAM U</w:t>
+      </w:r>
+      <w:r>
+        <w:t>ser Manual</w:t>
+      </w:r>
+      <w:r>
+        <w:rPr>
+          <w:rStyle w:val="FootnoteReference"/>
+        </w:rPr>
+        <w:footnoteReference w:id="2"/>
       </w:r>
       <w:r>
         <w:t xml:space="preserve"> </w:t>
       </w:r>
       <w:r>
-        <w:t xml:space="preserve">prior </w:t>
-      </w:r>
-      <w:r>
-        <w:t>documentation was prepared</w:t>
-      </w:r>
-      <w:r>
-        <w:t>,</w:t>
-      </w:r>
-      <w:r>
-        <w:t xml:space="preserve"> </w:t>
-      </w:r>
-      <w:r>
-        <w:t>t</w:t>
-      </w:r>
-      <w:r>
-        <w:t xml:space="preserve">he Fishery Regulation Assessment </w:t>
-      </w:r>
-      <w:r>
-        <w:t xml:space="preserve">Model (FRAM) software has incorporated functional and design changes in response to </w:t>
-      </w:r>
-      <w:r>
-        <w:t>management needs and software advancements</w:t>
-      </w:r>
-      <w:r>
-        <w:t xml:space="preserve">. </w:t>
-      </w:r>
-      <w:r>
-        <w:t xml:space="preserve">FRAM has </w:t>
-      </w:r>
-      <w:r>
-        <w:t xml:space="preserve">incorporated new algorithms, </w:t>
-      </w:r>
-      <w:r>
-        <w:t xml:space="preserve">been </w:t>
-      </w:r>
-      <w:r>
-        <w:t>undergone</w:t>
-      </w:r>
-      <w:r>
-        <w:t xml:space="preserve"> reparameterization of the Chinook base period, </w:t>
-      </w:r>
-      <w:r>
-        <w:t xml:space="preserve">and </w:t>
-      </w:r>
-      <w:r>
-        <w:t xml:space="preserve">transitioned to </w:t>
-      </w:r>
-      <w:r>
-        <w:t xml:space="preserve">a Visual </w:t>
-      </w:r>
-      <w:r>
-        <w:t>Studio</w:t>
-      </w:r>
-      <w:r>
-        <w:t>.</w:t>
-      </w:r>
-      <w:r>
-        <w:t>Net</w:t>
-      </w:r>
-      <w:r>
-        <w:t xml:space="preserve"> </w:t>
-      </w:r>
-      <w:r>
-        <w:t xml:space="preserve">platform </w:t>
-      </w:r>
-      <w:r>
-        <w:t xml:space="preserve">structured around </w:t>
-      </w:r>
-      <w:r>
-        <w:t>MS</w:t>
-      </w:r>
-      <w:r>
-        <w:t xml:space="preserve"> </w:t>
-      </w:r>
-      <w:r>
-        <w:t xml:space="preserve">Access databases. </w:t>
-      </w:r>
-      <w:r>
-        <w:t>Th</w:t>
-      </w:r>
-      <w:r>
-        <w:t xml:space="preserve">ese changes have improved </w:t>
-      </w:r>
-      <w:r>
-        <w:t>the</w:t>
-      </w:r>
-      <w:r>
-        <w:t xml:space="preserve"> representation of stock-specific fishery impacts and </w:t>
-      </w:r>
-      <w:r>
-        <w:t>enhanced the</w:t>
-      </w:r>
-      <w:r>
-        <w:t xml:space="preserve"> organization and sharing of model run </w:t>
-      </w:r>
-      <w:r>
-        <w:t>information</w:t>
-      </w:r>
-      <w:r>
-        <w:t xml:space="preserve">. </w:t>
-      </w:r>
-      <w:commentRangeEnd w:id="0"/>
-      <w:r>
-        <w:rPr>
-          <w:rStyle w:val="CommentReference"/>
-        </w:rPr>
-        <w:commentReference w:id="0"/>
-      </w:r>
-      <w:r>
-        <w:t>T</w:t>
-      </w:r>
-      <w:r>
-        <w:t>hese changes</w:t>
-      </w:r>
-      <w:r>
-        <w:t xml:space="preserve"> </w:t>
-      </w:r>
-      <w:r>
-        <w:t>have</w:t>
-      </w:r>
-      <w:r>
-        <w:t xml:space="preserve"> also</w:t>
-      </w:r>
-      <w:r>
-        <w:t xml:space="preserve"> warranted </w:t>
-      </w:r>
-      <w:r>
-        <w:t xml:space="preserve">the </w:t>
-      </w:r>
-      <w:r>
-        <w:t xml:space="preserve">development of </w:t>
-      </w:r>
-      <w:r>
-        <w:t>revised and updated documentation</w:t>
-      </w:r>
-      <w:r>
-        <w:t>. S</w:t>
-      </w:r>
-      <w:r>
-        <w:t xml:space="preserve">taff from the Washington Department of Fish and Wildlife (WDFW) and the Northwest Indian Fisheries Commission (NWIFC) </w:t>
-      </w:r>
-      <w:r>
-        <w:t xml:space="preserve">have </w:t>
-      </w:r>
-      <w:r>
-        <w:t>adopt</w:t>
-      </w:r>
-      <w:r>
-        <w:t xml:space="preserve">ed </w:t>
-      </w:r>
-      <w:r>
-        <w:t xml:space="preserve">the approach taken with the </w:t>
-      </w:r>
-      <w:r>
-        <w:t>2019</w:t>
-      </w:r>
-      <w:r>
-        <w:t xml:space="preserve"> update of the</w:t>
-      </w:r>
-      <w:r>
-        <w:t xml:space="preserve"> FRAM U</w:t>
-      </w:r>
-      <w:r>
-        <w:t>ser Manual</w:t>
-      </w:r>
-      <w:r>
-        <w:rPr>
-          <w:rStyle w:val="FootnoteReference"/>
-        </w:rPr>
-        <w:footnoteReference w:id="2"/>
-      </w:r>
-      <w:r>
-        <w:t xml:space="preserve"> </w:t>
-      </w:r>
-      <w:r>
         <w:t xml:space="preserve">to produce a </w:t>
       </w:r>
       <w:r>
         <w:t xml:space="preserve">readily accessible documentation website: </w:t>
       </w:r>
-      <w:hyperlink r:id="rId13" w:history="1">
+      <w:hyperlink r:id="rId12" w:history="1">
         <w:r>
           <w:rPr>
             <w:rStyle w:val="Hyperlink"/>
@@ -403,7 +678,11 @@
         <w:t xml:space="preserve">public </w:t>
       </w:r>
       <w:r>
-        <w:t>code repository</w:t>
+        <w:t xml:space="preserve">code </w:t>
+      </w:r>
+      <w:r>
+        <w:lastRenderedPageBreak/>
+        <w:t>repository</w:t>
       </w:r>
       <w:r>
         <w:t xml:space="preserve"> </w:t>
@@ -438,7 +717,7 @@
       <w:r>
         <w:t xml:space="preserve"> (</w:t>
       </w:r>
-      <w:hyperlink r:id="rId14" w:history="1">
+      <w:hyperlink r:id="rId13" w:history="1">
         <w:r>
           <w:rPr>
             <w:rStyle w:val="Hyperlink"/>
@@ -554,8 +833,13 @@
         <w:t>a</w:t>
       </w:r>
       <w:r>
-        <w:t xml:space="preserve"> collection of Rmarkdown</w:t>
-      </w:r>
+        <w:t xml:space="preserve"> collection of </w:t>
+      </w:r>
+      <w:proofErr w:type="spellStart"/>
+      <w:r>
+        <w:t>Rmarkdown</w:t>
+      </w:r>
+      <w:proofErr w:type="spellEnd"/>
       <w:r>
         <w:rPr>
           <w:rStyle w:val="FootnoteReference"/>
@@ -589,9 +873,11 @@
       <w:r>
         <w:t xml:space="preserve"> </w:t>
       </w:r>
+      <w:proofErr w:type="spellStart"/>
       <w:r>
         <w:t>FRAMverse</w:t>
       </w:r>
+      <w:proofErr w:type="spellEnd"/>
       <w:r>
         <w:t xml:space="preserve"> </w:t>
       </w:r>
@@ -623,11 +909,7 @@
         <w:t>he collection of html files that form the website are</w:t>
       </w:r>
       <w:r>
-        <w:t xml:space="preserve"> hosted in </w:t>
-      </w:r>
-      <w:r>
-        <w:lastRenderedPageBreak/>
-        <w:t>association with the source repository, they can</w:t>
+        <w:t xml:space="preserve"> hosted in association with the source repository, they can</w:t>
       </w:r>
       <w:r>
         <w:t xml:space="preserve"> be</w:t>
@@ -689,8 +971,13 @@
       <w:r>
         <w:t xml:space="preserve">A viewer navigating to the </w:t>
       </w:r>
-      <w:r>
-        <w:t xml:space="preserve">fram_doc website </w:t>
+      <w:proofErr w:type="spellStart"/>
+      <w:r>
+        <w:t>fram_doc</w:t>
+      </w:r>
+      <w:proofErr w:type="spellEnd"/>
+      <w:r>
+        <w:t xml:space="preserve"> website </w:t>
       </w:r>
       <w:r>
         <w:t xml:space="preserve">finds a landing page with </w:t>
@@ -744,7 +1031,24 @@
         <w:t xml:space="preserve">Chinook </w:t>
       </w:r>
       <w:r>
-        <w:t>base period via the FRAMBuilder program.</w:t>
+        <w:t>base period</w:t>
+      </w:r>
+      <w:r>
+        <w:rPr>
+          <w:rStyle w:val="FootnoteReference"/>
+        </w:rPr>
+        <w:footnoteReference w:id="4"/>
+      </w:r>
+      <w:r>
+        <w:t xml:space="preserve"> via the </w:t>
+      </w:r>
+      <w:proofErr w:type="spellStart"/>
+      <w:r>
+        <w:t>FRAMBuilder</w:t>
+      </w:r>
+      <w:proofErr w:type="spellEnd"/>
+      <w:r>
+        <w:t>.</w:t>
       </w:r>
       <w:r>
         <w:t xml:space="preserve"> In addition</w:t>
@@ -794,6 +1098,106 @@
       <w:r>
         <w:t>as downloadable .pdf files.</w:t>
       </w:r>
+    </w:p>
+    <w:p>
+      <w:pPr>
+        <w:ind w:left="720" w:firstLine="720"/>
+        <w:rPr>
+          <w:rFonts w:eastAsia="Calibri"/>
+        </w:rPr>
+      </w:pPr>
+    </w:p>
+    <w:p>
+      <w:pPr>
+        <w:ind w:firstLine="720"/>
+      </w:pPr>
+      <w:r>
+        <w:rPr>
+          <w:rFonts w:eastAsia="Segoe UI Semilight"/>
+          <w:b/>
+          <w:bCs/>
+          <w:sz w:val="28"/>
+          <w:szCs w:val="28"/>
+        </w:rPr>
+        <w:t xml:space="preserve">Website Highlights </w:t>
+      </w:r>
+    </w:p>
+    <w:p>
+      <w:pPr>
+        <w:ind w:left="720" w:firstLine="720"/>
+      </w:pPr>
+      <w:r>
+        <w:rPr>
+          <w:rFonts w:eastAsia="Segoe UI Semilight"/>
+        </w:rPr>
+        <w:t xml:space="preserve">The ease of updating content facilitates synchronization with the underlying FRAM application, i.e., since multiple documentation pieces link to the same appendix, appendices are only updated once. The webhosted, living documentation provides fast, intuitive navigation through refreshed content. </w:t>
+      </w:r>
+    </w:p>
+    <w:p>
+      <w:pPr>
+        <w:ind w:left="720" w:firstLine="720"/>
+      </w:pPr>
+      <w:r>
+        <w:rPr>
+          <w:rFonts w:eastAsia="Segoe UI Semilight"/>
+        </w:rPr>
+        <w:t xml:space="preserve">Users can navigate via various mouse-click and keyboard options, including the collapsing chapter sidebar and embedded links to other related content. </w:t>
+      </w:r>
+    </w:p>
+    <w:p>
+      <w:pPr>
+        <w:ind w:left="720" w:firstLine="720"/>
+      </w:pPr>
+      <w:r>
+        <w:rPr>
+          <w:rFonts w:eastAsia="Segoe UI Semilight"/>
+        </w:rPr>
+        <w:t>Keeping all relevant FRAM documentation in one place and linking to reference materials facilitates the user experience.</w:t>
+      </w:r>
+    </w:p>
+    <w:p>
+      <w:pPr>
+        <w:ind w:left="720" w:firstLine="720"/>
+      </w:pPr>
+      <w:r>
+        <w:rPr>
+          <w:rFonts w:eastAsia="Segoe UI Semilight"/>
+        </w:rPr>
+        <w:t xml:space="preserve">The static Word files that also can be produced from the source </w:t>
+      </w:r>
+      <w:proofErr w:type="spellStart"/>
+      <w:r>
+        <w:rPr>
+          <w:rFonts w:eastAsia="Segoe UI Semilight"/>
+        </w:rPr>
+        <w:t>Rmarkdown</w:t>
+      </w:r>
+      <w:proofErr w:type="spellEnd"/>
+      <w:r>
+        <w:rPr>
+          <w:rFonts w:eastAsia="Segoe UI Semilight"/>
+        </w:rPr>
+        <w:t xml:space="preserve"> scripts preserve some of this functionality within that application’s Navigation sidebar.</w:t>
+      </w:r>
+    </w:p>
+    <w:p>
+      <w:pPr>
+        <w:ind w:left="720" w:firstLine="720"/>
+      </w:pPr>
+      <w:r>
+        <w:rPr>
+          <w:rFonts w:eastAsia="Segoe UI Semilight"/>
+        </w:rPr>
+        <w:t>As noted, content creation and revision for this project is fully tracked in the commit log that is generated by the Git version control system (Figure 2). Project management boards and issue threads facilitate the integration of user feedback and ensure attribution. In combination, these features build collaborative confidence, foster transparency, and encourage testing ideas.</w:t>
+      </w:r>
+    </w:p>
+    <w:p>
+      <w:pPr>
+        <w:ind w:left="720" w:firstLine="720"/>
+        <w:rPr>
+          <w:rFonts w:eastAsia="Calibri"/>
+        </w:rPr>
+      </w:pPr>
     </w:p>
     <w:p/>
     <w:p/>
@@ -802,10 +1206,13 @@
         <w:keepNext/>
       </w:pPr>
       <w:r>
+        <w:rPr>
+          <w:noProof/>
+        </w:rPr>
         <w:lastRenderedPageBreak/>
         <w:drawing>
-          <wp:inline distT="0" distB="0" distL="0" distR="0" wp14:anchorId="73C71CE1" wp14:editId="49C53396">
-            <wp:extent cx="6309360" cy="5405120"/>
+          <wp:inline distT="0" distB="0" distL="0" distR="0" wp14:anchorId="73C71CE1" wp14:editId="35612992">
+            <wp:extent cx="6309360" cy="5405119"/>
             <wp:effectExtent l="0" t="0" r="0" b="5080"/>
             <wp:docPr id="1" name="Picture 1"/>
             <wp:cNvGraphicFramePr>
@@ -815,11 +1222,17 @@
               <a:graphicData uri="http://schemas.openxmlformats.org/drawingml/2006/picture">
                 <pic:pic xmlns:pic="http://schemas.openxmlformats.org/drawingml/2006/picture">
                   <pic:nvPicPr>
-                    <pic:cNvPr id="1" name=""/>
+                    <pic:cNvPr id="0" name="Picture 1"/>
                     <pic:cNvPicPr/>
                   </pic:nvPicPr>
                   <pic:blipFill>
-                    <a:blip r:embed="rId15"/>
+                    <a:blip r:embed="rId14">
+                      <a:extLst>
+                        <a:ext uri="{28A0092B-C50C-407E-A947-70E740481C1C}">
+                          <a14:useLocalDpi xmlns:a14="http://schemas.microsoft.com/office/drawing/2010/main" val="0"/>
+                        </a:ext>
+                      </a:extLst>
+                    </a:blip>
                     <a:stretch>
                       <a:fillRect/>
                     </a:stretch>
@@ -827,7 +1240,7 @@
                   <pic:spPr>
                     <a:xfrm>
                       <a:off x="0" y="0"/>
-                      <a:ext cx="6309360" cy="5405120"/>
+                      <a:ext cx="6309360" cy="5405119"/>
                     </a:xfrm>
                     <a:prstGeom prst="rect">
                       <a:avLst/>
@@ -847,14 +1260,27 @@
       <w:r>
         <w:t xml:space="preserve">Figure </w:t>
       </w:r>
-      <w:fldSimple w:instr=" SEQ Figure \* ARABIC ">
-        <w:r>
-          <w:rPr>
-            <w:noProof/>
-          </w:rPr>
-          <w:t>1</w:t>
-        </w:r>
-      </w:fldSimple>
+      <w:r>
+        <w:fldChar w:fldCharType="begin"/>
+      </w:r>
+      <w:r>
+        <w:instrText xml:space="preserve"> SEQ Figure \* ARABIC </w:instrText>
+      </w:r>
+      <w:r>
+        <w:fldChar w:fldCharType="separate"/>
+      </w:r>
+      <w:r>
+        <w:rPr>
+          <w:noProof/>
+        </w:rPr>
+        <w:t>1</w:t>
+      </w:r>
+      <w:r>
+        <w:rPr>
+          <w:noProof/>
+        </w:rPr>
+        <w:fldChar w:fldCharType="end"/>
+      </w:r>
       <w:r>
         <w:t xml:space="preserve"> Documentation website landing page</w:t>
       </w:r>
@@ -865,12 +1291,100 @@
         <w:keepNext/>
       </w:pPr>
       <w:r>
+        <w:rPr>
+          <w:noProof/>
+        </w:rPr>
         <w:lastRenderedPageBreak/>
         <w:drawing>
-          <wp:inline distT="0" distB="0" distL="0" distR="0" wp14:anchorId="3F1FA48F" wp14:editId="3A294992">
+          <wp:inline distT="0" distB="0" distL="0" distR="0" wp14:anchorId="3F1FA48F" wp14:editId="10C58CF6">
             <wp:extent cx="6309360" cy="6326505"/>
             <wp:effectExtent l="0" t="0" r="0" b="0"/>
             <wp:docPr id="2" name="Picture 2"/>
+            <wp:cNvGraphicFramePr>
+              <a:graphicFrameLocks xmlns:a="http://schemas.openxmlformats.org/drawingml/2006/main" noChangeAspect="1"/>
+            </wp:cNvGraphicFramePr>
+            <a:graphic xmlns:a="http://schemas.openxmlformats.org/drawingml/2006/main">
+              <a:graphicData uri="http://schemas.openxmlformats.org/drawingml/2006/picture">
+                <pic:pic xmlns:pic="http://schemas.openxmlformats.org/drawingml/2006/picture">
+                  <pic:nvPicPr>
+                    <pic:cNvPr id="0" name="Picture 2"/>
+                    <pic:cNvPicPr/>
+                  </pic:nvPicPr>
+                  <pic:blipFill>
+                    <a:blip r:embed="rId15">
+                      <a:extLst>
+                        <a:ext uri="{28A0092B-C50C-407E-A947-70E740481C1C}">
+                          <a14:useLocalDpi xmlns:a14="http://schemas.microsoft.com/office/drawing/2010/main" val="0"/>
+                        </a:ext>
+                      </a:extLst>
+                    </a:blip>
+                    <a:stretch>
+                      <a:fillRect/>
+                    </a:stretch>
+                  </pic:blipFill>
+                  <pic:spPr>
+                    <a:xfrm>
+                      <a:off x="0" y="0"/>
+                      <a:ext cx="6309360" cy="6326505"/>
+                    </a:xfrm>
+                    <a:prstGeom prst="rect">
+                      <a:avLst/>
+                    </a:prstGeom>
+                  </pic:spPr>
+                </pic:pic>
+              </a:graphicData>
+            </a:graphic>
+          </wp:inline>
+        </w:drawing>
+      </w:r>
+    </w:p>
+    <w:p>
+      <w:pPr>
+        <w:pStyle w:val="Caption"/>
+      </w:pPr>
+      <w:r>
+        <w:t xml:space="preserve">Figure </w:t>
+      </w:r>
+      <w:r>
+        <w:fldChar w:fldCharType="begin"/>
+      </w:r>
+      <w:r>
+        <w:instrText xml:space="preserve"> SEQ Figure \* ARABIC </w:instrText>
+      </w:r>
+      <w:r>
+        <w:fldChar w:fldCharType="separate"/>
+      </w:r>
+      <w:r>
+        <w:rPr>
+          <w:noProof/>
+        </w:rPr>
+        <w:t>2</w:t>
+      </w:r>
+      <w:r>
+        <w:rPr>
+          <w:noProof/>
+        </w:rPr>
+        <w:fldChar w:fldCharType="end"/>
+      </w:r>
+      <w:r>
+        <w:t xml:space="preserve"> Issue tracking on the source repository provides a convenient means to report, discuss and resolve problems or suggest enhancements.</w:t>
+      </w:r>
+    </w:p>
+    <w:p/>
+    <w:p>
+      <w:pPr>
+        <w:keepNext/>
+      </w:pPr>
+      <w:r>
+        <w:rPr>
+          <w:noProof/>
+        </w:rPr>
+        <w:lastRenderedPageBreak/>
+        <w:drawing>
+          <wp:inline distT="0" distB="0" distL="0" distR="0" wp14:anchorId="2A02B435" wp14:editId="6B7D7E7F">
+            <wp:extent cx="6309360" cy="6756400"/>
+            <wp:effectExtent l="0" t="0" r="0" b="6350"/>
+            <wp:docPr id="11" name="Picture 11"/>
             <wp:cNvGraphicFramePr>
               <a:graphicFrameLocks xmlns:a="http://schemas.openxmlformats.org/drawingml/2006/main" noChangeAspect="1"/>
             </wp:cNvGraphicFramePr>
@@ -890,69 +1404,6 @@
                   <pic:spPr>
                     <a:xfrm>
                       <a:off x="0" y="0"/>
-                      <a:ext cx="6309360" cy="6326505"/>
-                    </a:xfrm>
-                    <a:prstGeom prst="rect">
-                      <a:avLst/>
-                    </a:prstGeom>
-                  </pic:spPr>
-                </pic:pic>
-              </a:graphicData>
-            </a:graphic>
-          </wp:inline>
-        </w:drawing>
-      </w:r>
-    </w:p>
-    <w:p>
-      <w:pPr>
-        <w:pStyle w:val="Caption"/>
-      </w:pPr>
-      <w:r>
-        <w:t xml:space="preserve">Figure </w:t>
-      </w:r>
-      <w:fldSimple w:instr=" SEQ Figure \* ARABIC ">
-        <w:r>
-          <w:rPr>
-            <w:noProof/>
-          </w:rPr>
-          <w:t>2</w:t>
-        </w:r>
-      </w:fldSimple>
-      <w:r>
-        <w:t xml:space="preserve"> Issue tracking on the source repository provides a convenient means to report, discuss and resolve problems or suggest enhancements.</w:t>
-      </w:r>
-    </w:p>
-    <w:p/>
-    <w:p>
-      <w:pPr>
-        <w:keepNext/>
-      </w:pPr>
-      <w:r>
-        <w:lastRenderedPageBreak/>
-        <w:drawing>
-          <wp:inline distT="0" distB="0" distL="0" distR="0" wp14:anchorId="2A02B435" wp14:editId="6B7D7E7F">
-            <wp:extent cx="6309360" cy="6756400"/>
-            <wp:effectExtent l="0" t="0" r="0" b="6350"/>
-            <wp:docPr id="11" name="Picture 11"/>
-            <wp:cNvGraphicFramePr>
-              <a:graphicFrameLocks xmlns:a="http://schemas.openxmlformats.org/drawingml/2006/main" noChangeAspect="1"/>
-            </wp:cNvGraphicFramePr>
-            <a:graphic xmlns:a="http://schemas.openxmlformats.org/drawingml/2006/main">
-              <a:graphicData uri="http://schemas.openxmlformats.org/drawingml/2006/picture">
-                <pic:pic xmlns:pic="http://schemas.openxmlformats.org/drawingml/2006/picture">
-                  <pic:nvPicPr>
-                    <pic:cNvPr id="1" name=""/>
-                    <pic:cNvPicPr/>
-                  </pic:nvPicPr>
-                  <pic:blipFill>
-                    <a:blip r:embed="rId17"/>
-                    <a:stretch>
-                      <a:fillRect/>
-                    </a:stretch>
-                  </pic:blipFill>
-                  <pic:spPr>
-                    <a:xfrm>
-                      <a:off x="0" y="0"/>
                       <a:ext cx="6309360" cy="6756400"/>
                     </a:xfrm>
                     <a:prstGeom prst="rect">
@@ -973,20 +1424,36 @@
       <w:r>
         <w:t xml:space="preserve">Figure </w:t>
       </w:r>
-      <w:fldSimple w:instr=" SEQ Figure \* ARABIC ">
-        <w:r>
-          <w:rPr>
-            <w:noProof/>
-          </w:rPr>
-          <w:t>3</w:t>
-        </w:r>
-      </w:fldSimple>
+      <w:r>
+        <w:fldChar w:fldCharType="begin"/>
+      </w:r>
+      <w:r>
+        <w:instrText xml:space="preserve"> SEQ Figure \* ARABIC </w:instrText>
+      </w:r>
+      <w:r>
+        <w:fldChar w:fldCharType="separate"/>
+      </w:r>
+      <w:r>
+        <w:rPr>
+          <w:noProof/>
+        </w:rPr>
+        <w:t>3</w:t>
+      </w:r>
+      <w:r>
+        <w:rPr>
+          <w:noProof/>
+        </w:rPr>
+        <w:fldChar w:fldCharType="end"/>
+      </w:r>
       <w:r>
         <w:t xml:space="preserve"> A glossary of specialized terminology is linked to usage throughout the site.</w:t>
       </w:r>
     </w:p>
     <w:p/>
     <w:sectPr>
+      <w:headerReference w:type="default" r:id="rId17"/>
+      <w:headerReference w:type="first" r:id="rId18"/>
+      <w:footerReference w:type="first" r:id="rId19"/>
       <w:pgSz w:w="12240" w:h="15840" w:code="1"/>
       <w:pgMar w:top="1152" w:right="1152" w:bottom="1152" w:left="1152" w:header="720" w:footer="720" w:gutter="0"/>
       <w:lnNumType w:countBy="1" w:restart="continuous"/>
@@ -995,89 +1462,6 @@
     </w:sectPr>
   </w:body>
 </w:document>
-</file>
-
-<file path=word/comments.xml><?xml version="1.0" encoding="utf-8"?>
-<w:comments xmlns:wpc="http://schemas.microsoft.com/office/word/2010/wordprocessingCanvas" xmlns:cx="http://schemas.microsoft.com/office/drawing/2014/chartex" xmlns:cx1="http://schemas.microsoft.com/office/drawing/2015/9/8/chartex" xmlns:cx2="http://schemas.microsoft.com/office/drawing/2015/10/21/chartex" xmlns:cx3="http://schemas.microsoft.com/office/drawing/2016/5/9/chartex" xmlns:cx4="http://schemas.microsoft.com/office/drawing/2016/5/10/chartex" xmlns:cx5="http://schemas.microsoft.com/office/drawing/2016/5/11/chartex" xmlns:cx6="http://schemas.microsoft.com/office/drawing/2016/5/12/chartex" xmlns:cx7="http://schemas.microsoft.com/office/drawing/2016/5/13/chartex" xmlns:cx8="http://schemas.microsoft.com/office/drawing/2016/5/14/chartex" xmlns:mc="http://schemas.openxmlformats.org/markup-compatibility/2006" xmlns:aink="http://schemas.microsoft.com/office/drawing/2016/ink" xmlns:am3d="http://schemas.microsoft.com/office/drawing/2017/model3d" xmlns:o="urn:schemas-microsoft-com:office:office" xmlns:r="http://schemas.openxmlformats.org/officeDocument/2006/relationships" xmlns:m="http://schemas.openxmlformats.org/officeDocument/2006/math" xmlns:v="urn:schemas-microsoft-com:vml" xmlns:wp14="http://schemas.microsoft.com/office/word/2010/wordprocessingDrawing" xmlns:wp="http://schemas.openxmlformats.org/drawingml/2006/wordprocessingDrawing" xmlns:w10="urn:schemas-microsoft-com:office:word" xmlns:w="http://schemas.openxmlformats.org/wordprocessingml/2006/main" xmlns:w14="http://schemas.microsoft.com/office/word/2010/wordml" xmlns:w15="http://schemas.microsoft.com/office/word/2012/wordml" xmlns:w16cex="http://schemas.microsoft.com/office/word/2018/wordml/cex" xmlns:w16cid="http://schemas.microsoft.com/office/word/2016/wordml/cid" xmlns:w16="http://schemas.microsoft.com/office/word/2018/wordml" xmlns:w16se="http://schemas.microsoft.com/office/word/2015/wordml/symex" xmlns:wpg="http://schemas.microsoft.com/office/word/2010/wordprocessingGroup" xmlns:wpi="http://schemas.microsoft.com/office/word/2010/wordprocessingInk" xmlns:wne="http://schemas.microsoft.com/office/word/2006/wordml" xmlns:wps="http://schemas.microsoft.com/office/word/2010/wordprocessingShape" mc:Ignorable="w14 w15 w16se w16cid w16 w16cex wp14">
-  <w:comment w:id="0" w:author="Auerbach, Dan A (DFW)" w:date="2021-09-24T10:02:00Z" w:initials="ADA(">
-    <w:p>
-      <w:pPr>
-        <w:pStyle w:val="CommentText"/>
-      </w:pPr>
-      <w:r>
-        <w:rPr>
-          <w:rStyle w:val="CommentReference"/>
-        </w:rPr>
-        <w:annotationRef/>
-      </w:r>
-      <w:r>
-        <w:rPr>
-          <w:rStyle w:val="CommentReference"/>
-        </w:rPr>
-        <w:fldChar w:fldCharType="begin"/>
-      </w:r>
-      <w:r>
-        <w:rPr>
-          <w:rStyle w:val="CommentReference"/>
-        </w:rPr>
-        <w:instrText xml:space="preserve"> HYPERLINK "mailto:Angelika.Hagen-Breaux@dfw.wa.gov" </w:instrText>
-      </w:r>
-      <w:r>
-        <w:rPr>
-          <w:rStyle w:val="CommentReference"/>
-        </w:rPr>
-      </w:r>
-      <w:bookmarkStart w:id="1" w:name="_@_81F826390C3E4422ACDF76B004F43041"/>
-      <w:r>
-        <w:rPr>
-          <w:rStyle w:val="CommentReference"/>
-        </w:rPr>
-        <w:fldChar w:fldCharType="separate"/>
-      </w:r>
-      <w:bookmarkEnd w:id="1"/>
-      <w:r>
-        <w:rPr>
-          <w:rStyle w:val="UnresolvedMention"/>
-          <w:noProof/>
-          <w:sz w:val="16"/>
-          <w:szCs w:val="16"/>
-          <w:u w:val="dotted"/>
-        </w:rPr>
-        <w:t>@Hagen-Breaux, Angelika (DFW)</w:t>
-      </w:r>
-      <w:r>
-        <w:rPr>
-          <w:rStyle w:val="CommentReference"/>
-        </w:rPr>
-        <w:fldChar w:fldCharType="end"/>
-      </w:r>
-      <w:r>
-        <w:t xml:space="preserve"> – what are the high level </w:t>
-      </w:r>
-      <w:r>
-        <w:t>computational changes that you’d like to highlight here? More on mark selective, sublegals, etc.</w:t>
-      </w:r>
-    </w:p>
-  </w:comment>
-</w:comments>
-</file>
-
-<file path=word/commentsExtended.xml><?xml version="1.0" encoding="utf-8"?>
-<w15:commentsEx xmlns:wpc="http://schemas.microsoft.com/office/word/2010/wordprocessingCanvas" xmlns:cx="http://schemas.microsoft.com/office/drawing/2014/chartex" xmlns:cx1="http://schemas.microsoft.com/office/drawing/2015/9/8/chartex" xmlns:cx2="http://schemas.microsoft.com/office/drawing/2015/10/21/chartex" xmlns:cx3="http://schemas.microsoft.com/office/drawing/2016/5/9/chartex" xmlns:cx4="http://schemas.microsoft.com/office/drawing/2016/5/10/chartex" xmlns:cx5="http://schemas.microsoft.com/office/drawing/2016/5/11/chartex" xmlns:cx6="http://schemas.microsoft.com/office/drawing/2016/5/12/chartex" xmlns:cx7="http://schemas.microsoft.com/office/drawing/2016/5/13/chartex" xmlns:cx8="http://schemas.microsoft.com/office/drawing/2016/5/14/chartex" xmlns:mc="http://schemas.openxmlformats.org/markup-compatibility/2006" xmlns:aink="http://schemas.microsoft.com/office/drawing/2016/ink" xmlns:am3d="http://schemas.microsoft.com/office/drawing/2017/model3d" xmlns:o="urn:schemas-microsoft-com:office:office" xmlns:r="http://schemas.openxmlformats.org/officeDocument/2006/relationships" xmlns:m="http://schemas.openxmlformats.org/officeDocument/2006/math" xmlns:v="urn:schemas-microsoft-com:vml" xmlns:wp14="http://schemas.microsoft.com/office/word/2010/wordprocessingDrawing" xmlns:wp="http://schemas.openxmlformats.org/drawingml/2006/wordprocessingDrawing" xmlns:w10="urn:schemas-microsoft-com:office:word" xmlns:w="http://schemas.openxmlformats.org/wordprocessingml/2006/main" xmlns:w14="http://schemas.microsoft.com/office/word/2010/wordml" xmlns:w15="http://schemas.microsoft.com/office/word/2012/wordml" xmlns:w16cex="http://schemas.microsoft.com/office/word/2018/wordml/cex" xmlns:w16cid="http://schemas.microsoft.com/office/word/2016/wordml/cid" xmlns:w16="http://schemas.microsoft.com/office/word/2018/wordml" xmlns:w16se="http://schemas.microsoft.com/office/word/2015/wordml/symex" xmlns:wpg="http://schemas.microsoft.com/office/word/2010/wordprocessingGroup" xmlns:wpi="http://schemas.microsoft.com/office/word/2010/wordprocessingInk" xmlns:wne="http://schemas.microsoft.com/office/word/2006/wordml" xmlns:wps="http://schemas.microsoft.com/office/word/2010/wordprocessingShape" mc:Ignorable="w14 w15 w16se w16cid w16 w16cex wp14">
-  <w15:commentEx w15:paraId="6FA9387C" w15:done="0"/>
-</w15:commentsEx>
-</file>
-
-<file path=word/commentsExtensible.xml><?xml version="1.0" encoding="utf-8"?>
-<w16cex:commentsExtensible xmlns:wpc="http://schemas.microsoft.com/office/word/2010/wordprocessingCanvas" xmlns:cx="http://schemas.microsoft.com/office/drawing/2014/chartex" xmlns:cx1="http://schemas.microsoft.com/office/drawing/2015/9/8/chartex" xmlns:cx2="http://schemas.microsoft.com/office/drawing/2015/10/21/chartex" xmlns:cx3="http://schemas.microsoft.com/office/drawing/2016/5/9/chartex" xmlns:cx4="http://schemas.microsoft.com/office/drawing/2016/5/10/chartex" xmlns:cx5="http://schemas.microsoft.com/office/drawing/2016/5/11/chartex" xmlns:cx6="http://schemas.microsoft.com/office/drawing/2016/5/12/chartex" xmlns:cx7="http://schemas.microsoft.com/office/drawing/2016/5/13/chartex" xmlns:cx8="http://schemas.microsoft.com/office/drawing/2016/5/14/chartex" xmlns:mc="http://schemas.openxmlformats.org/markup-compatibility/2006" xmlns:aink="http://schemas.microsoft.com/office/drawing/2016/ink" xmlns:am3d="http://schemas.microsoft.com/office/drawing/2017/model3d" xmlns:o="urn:schemas-microsoft-com:office:office" xmlns:r="http://schemas.openxmlformats.org/officeDocument/2006/relationships" xmlns:m="http://schemas.openxmlformats.org/officeDocument/2006/math" xmlns:v="urn:schemas-microsoft-com:vml" xmlns:wp14="http://schemas.microsoft.com/office/word/2010/wordprocessingDrawing" xmlns:wp="http://schemas.openxmlformats.org/drawingml/2006/wordprocessingDrawing" xmlns:w10="urn:schemas-microsoft-com:office:word" xmlns:w="http://schemas.openxmlformats.org/wordprocessingml/2006/main" xmlns:w14="http://schemas.microsoft.com/office/word/2010/wordml" xmlns:w15="http://schemas.microsoft.com/office/word/2012/wordml" xmlns:w16cex="http://schemas.microsoft.com/office/word/2018/wordml/cex" xmlns:w16cid="http://schemas.microsoft.com/office/word/2016/wordml/cid" xmlns:w16="http://schemas.microsoft.com/office/word/2018/wordml" xmlns:w16se="http://schemas.microsoft.com/office/word/2015/wordml/symex" xmlns:wpg="http://schemas.microsoft.com/office/word/2010/wordprocessingGroup" xmlns:wpi="http://schemas.microsoft.com/office/word/2010/wordprocessingInk" xmlns:wne="http://schemas.microsoft.com/office/word/2006/wordml" xmlns:wps="http://schemas.microsoft.com/office/word/2010/wordprocessingShape" mc:Ignorable="w14 w15 w16se w16cid w16 w16cex wp14">
-  <w16cex:commentExtensible w16cex:durableId="24F820D0" w16cex:dateUtc="2021-09-24T17:02:00Z"/>
-</w16cex:commentsExtensible>
-</file>
-
-<file path=word/commentsIds.xml><?xml version="1.0" encoding="utf-8"?>
-<w16cid:commentsIds xmlns:wpc="http://schemas.microsoft.com/office/word/2010/wordprocessingCanvas" xmlns:cx="http://schemas.microsoft.com/office/drawing/2014/chartex" xmlns:cx1="http://schemas.microsoft.com/office/drawing/2015/9/8/chartex" xmlns:cx2="http://schemas.microsoft.com/office/drawing/2015/10/21/chartex" xmlns:cx3="http://schemas.microsoft.com/office/drawing/2016/5/9/chartex" xmlns:cx4="http://schemas.microsoft.com/office/drawing/2016/5/10/chartex" xmlns:cx5="http://schemas.microsoft.com/office/drawing/2016/5/11/chartex" xmlns:cx6="http://schemas.microsoft.com/office/drawing/2016/5/12/chartex" xmlns:cx7="http://schemas.microsoft.com/office/drawing/2016/5/13/chartex" xmlns:cx8="http://schemas.microsoft.com/office/drawing/2016/5/14/chartex" xmlns:mc="http://schemas.openxmlformats.org/markup-compatibility/2006" xmlns:aink="http://schemas.microsoft.com/office/drawing/2016/ink" xmlns:am3d="http://schemas.microsoft.com/office/drawing/2017/model3d" xmlns:o="urn:schemas-microsoft-com:office:office" xmlns:r="http://schemas.openxmlformats.org/officeDocument/2006/relationships" xmlns:m="http://schemas.openxmlformats.org/officeDocument/2006/math" xmlns:v="urn:schemas-microsoft-com:vml" xmlns:wp14="http://schemas.microsoft.com/office/word/2010/wordprocessingDrawing" xmlns:wp="http://schemas.openxmlformats.org/drawingml/2006/wordprocessingDrawing" xmlns:w10="urn:schemas-microsoft-com:office:word" xmlns:w="http://schemas.openxmlformats.org/wordprocessingml/2006/main" xmlns:w14="http://schemas.microsoft.com/office/word/2010/wordml" xmlns:w15="http://schemas.microsoft.com/office/word/2012/wordml" xmlns:w16cex="http://schemas.microsoft.com/office/word/2018/wordml/cex" xmlns:w16cid="http://schemas.microsoft.com/office/word/2016/wordml/cid" xmlns:w16="http://schemas.microsoft.com/office/word/2018/wordml" xmlns:w16se="http://schemas.microsoft.com/office/word/2015/wordml/symex" xmlns:wpg="http://schemas.microsoft.com/office/word/2010/wordprocessingGroup" xmlns:wpi="http://schemas.microsoft.com/office/word/2010/wordprocessingInk" xmlns:wne="http://schemas.microsoft.com/office/word/2006/wordml" xmlns:wps="http://schemas.microsoft.com/office/word/2010/wordprocessingShape" mc:Ignorable="w14 w15 w16se w16cid w16 w16cex wp14">
-  <w16cid:commentId w16cid:paraId="6FA9387C" w16cid:durableId="24F820D0"/>
-</w16cid:commentsIds>
 </file>
 
 <file path=word/endnotes.xml><?xml version="1.0" encoding="utf-8"?>
@@ -1165,6 +1549,140 @@
 </w:ftr>
 </file>
 
+<file path=word/footer2.xml><?xml version="1.0" encoding="utf-8"?>
+<w:ftr xmlns:wpc="http://schemas.microsoft.com/office/word/2010/wordprocessingCanvas" xmlns:cx="http://schemas.microsoft.com/office/drawing/2014/chartex" xmlns:cx1="http://schemas.microsoft.com/office/drawing/2015/9/8/chartex" xmlns:cx2="http://schemas.microsoft.com/office/drawing/2015/10/21/chartex" xmlns:cx3="http://schemas.microsoft.com/office/drawing/2016/5/9/chartex" xmlns:cx4="http://schemas.microsoft.com/office/drawing/2016/5/10/chartex" xmlns:cx5="http://schemas.microsoft.com/office/drawing/2016/5/11/chartex" xmlns:cx6="http://schemas.microsoft.com/office/drawing/2016/5/12/chartex" xmlns:cx7="http://schemas.microsoft.com/office/drawing/2016/5/13/chartex" xmlns:cx8="http://schemas.microsoft.com/office/drawing/2016/5/14/chartex" xmlns:mc="http://schemas.openxmlformats.org/markup-compatibility/2006" xmlns:aink="http://schemas.microsoft.com/office/drawing/2016/ink" xmlns:am3d="http://schemas.microsoft.com/office/drawing/2017/model3d" xmlns:o="urn:schemas-microsoft-com:office:office" xmlns:r="http://schemas.openxmlformats.org/officeDocument/2006/relationships" xmlns:m="http://schemas.openxmlformats.org/officeDocument/2006/math" xmlns:v="urn:schemas-microsoft-com:vml" xmlns:wp14="http://schemas.microsoft.com/office/word/2010/wordprocessingDrawing" xmlns:wp="http://schemas.openxmlformats.org/drawingml/2006/wordprocessingDrawing" xmlns:w10="urn:schemas-microsoft-com:office:word" xmlns:w="http://schemas.openxmlformats.org/wordprocessingml/2006/main" xmlns:w14="http://schemas.microsoft.com/office/word/2010/wordml" xmlns:w15="http://schemas.microsoft.com/office/word/2012/wordml" xmlns:w16cex="http://schemas.microsoft.com/office/word/2018/wordml/cex" xmlns:w16cid="http://schemas.microsoft.com/office/word/2016/wordml/cid" xmlns:w16="http://schemas.microsoft.com/office/word/2018/wordml" xmlns:w16se="http://schemas.microsoft.com/office/word/2015/wordml/symex" xmlns:wpg="http://schemas.microsoft.com/office/word/2010/wordprocessingGroup" xmlns:wpi="http://schemas.microsoft.com/office/word/2010/wordprocessingInk" xmlns:wne="http://schemas.microsoft.com/office/word/2006/wordml" xmlns:wps="http://schemas.microsoft.com/office/word/2010/wordprocessingShape" mc:Ignorable="w14 w15 w16se w16cid w16 w16cex wp14">
+  <w:tbl>
+    <w:tblPr>
+      <w:tblW w:w="0" w:type="auto"/>
+      <w:tblLayout w:type="fixed"/>
+      <w:tblLook w:val="06A0" w:firstRow="1" w:lastRow="0" w:firstColumn="1" w:lastColumn="0" w:noHBand="1" w:noVBand="1"/>
+    </w:tblPr>
+    <w:tblGrid>
+      <w:gridCol w:w="3310"/>
+      <w:gridCol w:w="3310"/>
+      <w:gridCol w:w="3310"/>
+    </w:tblGrid>
+    <w:tr>
+      <w:tc>
+        <w:tcPr>
+          <w:tcW w:w="3310" w:type="dxa"/>
+        </w:tcPr>
+        <w:p>
+          <w:pPr>
+            <w:pStyle w:val="Header"/>
+            <w:ind w:left="-115"/>
+            <w:rPr>
+              <w:rFonts w:eastAsia="Calibri"/>
+            </w:rPr>
+          </w:pPr>
+        </w:p>
+      </w:tc>
+      <w:tc>
+        <w:tcPr>
+          <w:tcW w:w="3310" w:type="dxa"/>
+        </w:tcPr>
+        <w:p>
+          <w:pPr>
+            <w:pStyle w:val="Header"/>
+            <w:jc w:val="center"/>
+            <w:rPr>
+              <w:rFonts w:eastAsia="Calibri"/>
+            </w:rPr>
+          </w:pPr>
+        </w:p>
+      </w:tc>
+      <w:tc>
+        <w:tcPr>
+          <w:tcW w:w="3310" w:type="dxa"/>
+        </w:tcPr>
+        <w:p>
+          <w:pPr>
+            <w:pStyle w:val="Header"/>
+            <w:ind w:right="-115"/>
+            <w:jc w:val="right"/>
+            <w:rPr>
+              <w:rFonts w:eastAsia="Calibri"/>
+            </w:rPr>
+          </w:pPr>
+        </w:p>
+      </w:tc>
+    </w:tr>
+  </w:tbl>
+  <w:p>
+    <w:pPr>
+      <w:pStyle w:val="Footer"/>
+    </w:pPr>
+  </w:p>
+</w:ftr>
+</file>
+
+<file path=word/footer3.xml><?xml version="1.0" encoding="utf-8"?>
+<w:ftr xmlns:wpc="http://schemas.microsoft.com/office/word/2010/wordprocessingCanvas" xmlns:cx="http://schemas.microsoft.com/office/drawing/2014/chartex" xmlns:cx1="http://schemas.microsoft.com/office/drawing/2015/9/8/chartex" xmlns:cx2="http://schemas.microsoft.com/office/drawing/2015/10/21/chartex" xmlns:cx3="http://schemas.microsoft.com/office/drawing/2016/5/9/chartex" xmlns:cx4="http://schemas.microsoft.com/office/drawing/2016/5/10/chartex" xmlns:cx5="http://schemas.microsoft.com/office/drawing/2016/5/11/chartex" xmlns:cx6="http://schemas.microsoft.com/office/drawing/2016/5/12/chartex" xmlns:cx7="http://schemas.microsoft.com/office/drawing/2016/5/13/chartex" xmlns:cx8="http://schemas.microsoft.com/office/drawing/2016/5/14/chartex" xmlns:mc="http://schemas.openxmlformats.org/markup-compatibility/2006" xmlns:aink="http://schemas.microsoft.com/office/drawing/2016/ink" xmlns:am3d="http://schemas.microsoft.com/office/drawing/2017/model3d" xmlns:o="urn:schemas-microsoft-com:office:office" xmlns:r="http://schemas.openxmlformats.org/officeDocument/2006/relationships" xmlns:m="http://schemas.openxmlformats.org/officeDocument/2006/math" xmlns:v="urn:schemas-microsoft-com:vml" xmlns:wp14="http://schemas.microsoft.com/office/word/2010/wordprocessingDrawing" xmlns:wp="http://schemas.openxmlformats.org/drawingml/2006/wordprocessingDrawing" xmlns:w10="urn:schemas-microsoft-com:office:word" xmlns:w="http://schemas.openxmlformats.org/wordprocessingml/2006/main" xmlns:w14="http://schemas.microsoft.com/office/word/2010/wordml" xmlns:w15="http://schemas.microsoft.com/office/word/2012/wordml" xmlns:w16cex="http://schemas.microsoft.com/office/word/2018/wordml/cex" xmlns:w16cid="http://schemas.microsoft.com/office/word/2016/wordml/cid" xmlns:w16="http://schemas.microsoft.com/office/word/2018/wordml" xmlns:w16se="http://schemas.microsoft.com/office/word/2015/wordml/symex" xmlns:wpg="http://schemas.microsoft.com/office/word/2010/wordprocessingGroup" xmlns:wpi="http://schemas.microsoft.com/office/word/2010/wordprocessingInk" xmlns:wne="http://schemas.microsoft.com/office/word/2006/wordml" xmlns:wps="http://schemas.microsoft.com/office/word/2010/wordprocessingShape" mc:Ignorable="w14 w15 w16se w16cid w16 w16cex wp14">
+  <w:tbl>
+    <w:tblPr>
+      <w:tblW w:w="0" w:type="auto"/>
+      <w:tblLayout w:type="fixed"/>
+      <w:tblLook w:val="06A0" w:firstRow="1" w:lastRow="0" w:firstColumn="1" w:lastColumn="0" w:noHBand="1" w:noVBand="1"/>
+    </w:tblPr>
+    <w:tblGrid>
+      <w:gridCol w:w="3310"/>
+      <w:gridCol w:w="3310"/>
+      <w:gridCol w:w="3310"/>
+    </w:tblGrid>
+    <w:tr>
+      <w:tc>
+        <w:tcPr>
+          <w:tcW w:w="3310" w:type="dxa"/>
+        </w:tcPr>
+        <w:p>
+          <w:pPr>
+            <w:pStyle w:val="Header"/>
+            <w:ind w:left="-115"/>
+            <w:rPr>
+              <w:rFonts w:eastAsia="Calibri"/>
+            </w:rPr>
+          </w:pPr>
+        </w:p>
+      </w:tc>
+      <w:tc>
+        <w:tcPr>
+          <w:tcW w:w="3310" w:type="dxa"/>
+        </w:tcPr>
+        <w:p>
+          <w:pPr>
+            <w:pStyle w:val="Header"/>
+            <w:jc w:val="center"/>
+            <w:rPr>
+              <w:rFonts w:eastAsia="Calibri"/>
+            </w:rPr>
+          </w:pPr>
+        </w:p>
+      </w:tc>
+      <w:tc>
+        <w:tcPr>
+          <w:tcW w:w="3310" w:type="dxa"/>
+        </w:tcPr>
+        <w:p>
+          <w:pPr>
+            <w:pStyle w:val="Header"/>
+            <w:ind w:right="-115"/>
+            <w:jc w:val="right"/>
+            <w:rPr>
+              <w:rFonts w:eastAsia="Calibri"/>
+            </w:rPr>
+          </w:pPr>
+        </w:p>
+      </w:tc>
+    </w:tr>
+  </w:tbl>
+  <w:p>
+    <w:pPr>
+      <w:pStyle w:val="Footer"/>
+    </w:pPr>
+  </w:p>
+</w:ftr>
+</file>
+
 <file path=word/footnotes.xml><?xml version="1.0" encoding="utf-8"?>
 <w:footnotes xmlns:wpc="http://schemas.microsoft.com/office/word/2010/wordprocessingCanvas" xmlns:cx="http://schemas.microsoft.com/office/drawing/2014/chartex" xmlns:cx1="http://schemas.microsoft.com/office/drawing/2015/9/8/chartex" xmlns:cx2="http://schemas.microsoft.com/office/drawing/2015/10/21/chartex" xmlns:cx3="http://schemas.microsoft.com/office/drawing/2016/5/9/chartex" xmlns:cx4="http://schemas.microsoft.com/office/drawing/2016/5/10/chartex" xmlns:cx5="http://schemas.microsoft.com/office/drawing/2016/5/11/chartex" xmlns:cx6="http://schemas.microsoft.com/office/drawing/2016/5/12/chartex" xmlns:cx7="http://schemas.microsoft.com/office/drawing/2016/5/13/chartex" xmlns:cx8="http://schemas.microsoft.com/office/drawing/2016/5/14/chartex" xmlns:mc="http://schemas.openxmlformats.org/markup-compatibility/2006" xmlns:aink="http://schemas.microsoft.com/office/drawing/2016/ink" xmlns:am3d="http://schemas.microsoft.com/office/drawing/2017/model3d" xmlns:o="urn:schemas-microsoft-com:office:office" xmlns:r="http://schemas.openxmlformats.org/officeDocument/2006/relationships" xmlns:m="http://schemas.openxmlformats.org/officeDocument/2006/math" xmlns:v="urn:schemas-microsoft-com:vml" xmlns:wp14="http://schemas.microsoft.com/office/word/2010/wordprocessingDrawing" xmlns:wp="http://schemas.openxmlformats.org/drawingml/2006/wordprocessingDrawing" xmlns:w10="urn:schemas-microsoft-com:office:word" xmlns:w="http://schemas.openxmlformats.org/wordprocessingml/2006/main" xmlns:w14="http://schemas.microsoft.com/office/word/2010/wordml" xmlns:w15="http://schemas.microsoft.com/office/word/2012/wordml" xmlns:w16cex="http://schemas.microsoft.com/office/word/2018/wordml/cex" xmlns:w16cid="http://schemas.microsoft.com/office/word/2016/wordml/cid" xmlns:w16="http://schemas.microsoft.com/office/word/2018/wordml" xmlns:w16se="http://schemas.microsoft.com/office/word/2015/wordml/symex" xmlns:wpg="http://schemas.microsoft.com/office/word/2010/wordprocessingGroup" xmlns:wpi="http://schemas.microsoft.com/office/word/2010/wordprocessingInk" xmlns:wne="http://schemas.microsoft.com/office/word/2006/wordml" xmlns:wps="http://schemas.microsoft.com/office/word/2010/wordprocessingShape" mc:Ignorable="w14 w15 w16se w16cid w16 w16cex wp14">
   <w:footnote w:type="separator" w:id="-1">
@@ -1253,7 +1771,15 @@
         <w:t xml:space="preserve"> will likely</w:t>
       </w:r>
       <w:r>
-        <w:t xml:space="preserve"> retire this url </w:t>
+        <w:t xml:space="preserve"> retire this </w:t>
+      </w:r>
+      <w:proofErr w:type="spellStart"/>
+      <w:r>
+        <w:t>url</w:t>
+      </w:r>
+      <w:proofErr w:type="spellEnd"/>
+      <w:r>
+        <w:t xml:space="preserve"> </w:t>
       </w:r>
       <w:r>
         <w:t>when the community of practice has gained familiarity with</w:t>
@@ -1302,12 +1828,409 @@
       </w:r>
     </w:p>
   </w:footnote>
+  <w:footnote w:id="4">
+    <w:p>
+      <w:pPr>
+        <w:pStyle w:val="FootnoteText"/>
+      </w:pPr>
+      <w:r>
+        <w:rPr>
+          <w:rStyle w:val="FootnoteReference"/>
+        </w:rPr>
+        <w:footnoteRef/>
+      </w:r>
+      <w:r>
+        <w:t xml:space="preserve"> Base period documentation is still incomplete.</w:t>
+      </w:r>
+    </w:p>
+  </w:footnote>
 </w:footnotes>
+</file>
+
+<file path=word/header1.xml><?xml version="1.0" encoding="utf-8"?>
+<w:hdr xmlns:wpc="http://schemas.microsoft.com/office/word/2010/wordprocessingCanvas" xmlns:cx="http://schemas.microsoft.com/office/drawing/2014/chartex" xmlns:cx1="http://schemas.microsoft.com/office/drawing/2015/9/8/chartex" xmlns:cx2="http://schemas.microsoft.com/office/drawing/2015/10/21/chartex" xmlns:cx3="http://schemas.microsoft.com/office/drawing/2016/5/9/chartex" xmlns:cx4="http://schemas.microsoft.com/office/drawing/2016/5/10/chartex" xmlns:cx5="http://schemas.microsoft.com/office/drawing/2016/5/11/chartex" xmlns:cx6="http://schemas.microsoft.com/office/drawing/2016/5/12/chartex" xmlns:cx7="http://schemas.microsoft.com/office/drawing/2016/5/13/chartex" xmlns:cx8="http://schemas.microsoft.com/office/drawing/2016/5/14/chartex" xmlns:mc="http://schemas.openxmlformats.org/markup-compatibility/2006" xmlns:aink="http://schemas.microsoft.com/office/drawing/2016/ink" xmlns:am3d="http://schemas.microsoft.com/office/drawing/2017/model3d" xmlns:o="urn:schemas-microsoft-com:office:office" xmlns:r="http://schemas.openxmlformats.org/officeDocument/2006/relationships" xmlns:m="http://schemas.openxmlformats.org/officeDocument/2006/math" xmlns:v="urn:schemas-microsoft-com:vml" xmlns:wp14="http://schemas.microsoft.com/office/word/2010/wordprocessingDrawing" xmlns:wp="http://schemas.openxmlformats.org/drawingml/2006/wordprocessingDrawing" xmlns:w10="urn:schemas-microsoft-com:office:word" xmlns:w="http://schemas.openxmlformats.org/wordprocessingml/2006/main" xmlns:w14="http://schemas.microsoft.com/office/word/2010/wordml" xmlns:w15="http://schemas.microsoft.com/office/word/2012/wordml" xmlns:w16cex="http://schemas.microsoft.com/office/word/2018/wordml/cex" xmlns:w16cid="http://schemas.microsoft.com/office/word/2016/wordml/cid" xmlns:w16="http://schemas.microsoft.com/office/word/2018/wordml" xmlns:w16se="http://schemas.microsoft.com/office/word/2015/wordml/symex" xmlns:wpg="http://schemas.microsoft.com/office/word/2010/wordprocessingGroup" xmlns:wpi="http://schemas.microsoft.com/office/word/2010/wordprocessingInk" xmlns:wne="http://schemas.microsoft.com/office/word/2006/wordml" xmlns:wps="http://schemas.microsoft.com/office/word/2010/wordprocessingShape" mc:Ignorable="w14 w15 w16se w16cid w16 w16cex wp14">
+  <w:tbl>
+    <w:tblPr>
+      <w:tblW w:w="0" w:type="auto"/>
+      <w:tblLayout w:type="fixed"/>
+      <w:tblLook w:val="06A0" w:firstRow="1" w:lastRow="0" w:firstColumn="1" w:lastColumn="0" w:noHBand="1" w:noVBand="1"/>
+    </w:tblPr>
+    <w:tblGrid>
+      <w:gridCol w:w="3310"/>
+      <w:gridCol w:w="3310"/>
+      <w:gridCol w:w="3310"/>
+    </w:tblGrid>
+    <w:tr>
+      <w:tc>
+        <w:tcPr>
+          <w:tcW w:w="3310" w:type="dxa"/>
+        </w:tcPr>
+        <w:p>
+          <w:pPr>
+            <w:pStyle w:val="Header"/>
+            <w:ind w:left="-115"/>
+            <w:rPr>
+              <w:rFonts w:eastAsia="Calibri"/>
+            </w:rPr>
+          </w:pPr>
+        </w:p>
+      </w:tc>
+      <w:tc>
+        <w:tcPr>
+          <w:tcW w:w="3310" w:type="dxa"/>
+        </w:tcPr>
+        <w:p>
+          <w:pPr>
+            <w:pStyle w:val="Header"/>
+            <w:jc w:val="center"/>
+            <w:rPr>
+              <w:rFonts w:eastAsia="Calibri"/>
+            </w:rPr>
+          </w:pPr>
+        </w:p>
+      </w:tc>
+      <w:tc>
+        <w:tcPr>
+          <w:tcW w:w="3310" w:type="dxa"/>
+        </w:tcPr>
+        <w:p>
+          <w:pPr>
+            <w:pStyle w:val="Header"/>
+            <w:ind w:right="-115"/>
+            <w:jc w:val="right"/>
+            <w:rPr>
+              <w:rFonts w:eastAsia="Calibri"/>
+            </w:rPr>
+          </w:pPr>
+        </w:p>
+      </w:tc>
+    </w:tr>
+  </w:tbl>
+  <w:p>
+    <w:pPr>
+      <w:pStyle w:val="Header"/>
+    </w:pPr>
+  </w:p>
+</w:hdr>
+</file>
+
+<file path=word/header2.xml><?xml version="1.0" encoding="utf-8"?>
+<w:hdr xmlns:wpc="http://schemas.microsoft.com/office/word/2010/wordprocessingCanvas" xmlns:cx="http://schemas.microsoft.com/office/drawing/2014/chartex" xmlns:cx1="http://schemas.microsoft.com/office/drawing/2015/9/8/chartex" xmlns:cx2="http://schemas.microsoft.com/office/drawing/2015/10/21/chartex" xmlns:cx3="http://schemas.microsoft.com/office/drawing/2016/5/9/chartex" xmlns:cx4="http://schemas.microsoft.com/office/drawing/2016/5/10/chartex" xmlns:cx5="http://schemas.microsoft.com/office/drawing/2016/5/11/chartex" xmlns:cx6="http://schemas.microsoft.com/office/drawing/2016/5/12/chartex" xmlns:cx7="http://schemas.microsoft.com/office/drawing/2016/5/13/chartex" xmlns:cx8="http://schemas.microsoft.com/office/drawing/2016/5/14/chartex" xmlns:mc="http://schemas.openxmlformats.org/markup-compatibility/2006" xmlns:aink="http://schemas.microsoft.com/office/drawing/2016/ink" xmlns:am3d="http://schemas.microsoft.com/office/drawing/2017/model3d" xmlns:o="urn:schemas-microsoft-com:office:office" xmlns:r="http://schemas.openxmlformats.org/officeDocument/2006/relationships" xmlns:m="http://schemas.openxmlformats.org/officeDocument/2006/math" xmlns:v="urn:schemas-microsoft-com:vml" xmlns:wp14="http://schemas.microsoft.com/office/word/2010/wordprocessingDrawing" xmlns:wp="http://schemas.openxmlformats.org/drawingml/2006/wordprocessingDrawing" xmlns:w10="urn:schemas-microsoft-com:office:word" xmlns:w="http://schemas.openxmlformats.org/wordprocessingml/2006/main" xmlns:w14="http://schemas.microsoft.com/office/word/2010/wordml" xmlns:w15="http://schemas.microsoft.com/office/word/2012/wordml" xmlns:w16cex="http://schemas.microsoft.com/office/word/2018/wordml/cex" xmlns:w16cid="http://schemas.microsoft.com/office/word/2016/wordml/cid" xmlns:w16="http://schemas.microsoft.com/office/word/2018/wordml" xmlns:w16se="http://schemas.microsoft.com/office/word/2015/wordml/symex" xmlns:wpg="http://schemas.microsoft.com/office/word/2010/wordprocessingGroup" xmlns:wpi="http://schemas.microsoft.com/office/word/2010/wordprocessingInk" xmlns:wne="http://schemas.microsoft.com/office/word/2006/wordml" xmlns:wps="http://schemas.microsoft.com/office/word/2010/wordprocessingShape" mc:Ignorable="w14 w15 w16se w16cid w16 w16cex wp14">
+  <w:tbl>
+    <w:tblPr>
+      <w:tblW w:w="0" w:type="auto"/>
+      <w:tblLayout w:type="fixed"/>
+      <w:tblLook w:val="06A0" w:firstRow="1" w:lastRow="0" w:firstColumn="1" w:lastColumn="0" w:noHBand="1" w:noVBand="1"/>
+    </w:tblPr>
+    <w:tblGrid>
+      <w:gridCol w:w="3310"/>
+      <w:gridCol w:w="3310"/>
+      <w:gridCol w:w="3310"/>
+    </w:tblGrid>
+    <w:tr>
+      <w:tc>
+        <w:tcPr>
+          <w:tcW w:w="3310" w:type="dxa"/>
+        </w:tcPr>
+        <w:p>
+          <w:pPr>
+            <w:pStyle w:val="Header"/>
+            <w:ind w:left="-115"/>
+            <w:rPr>
+              <w:rFonts w:eastAsia="Calibri"/>
+            </w:rPr>
+          </w:pPr>
+        </w:p>
+      </w:tc>
+      <w:tc>
+        <w:tcPr>
+          <w:tcW w:w="3310" w:type="dxa"/>
+        </w:tcPr>
+        <w:p>
+          <w:pPr>
+            <w:pStyle w:val="Header"/>
+            <w:jc w:val="center"/>
+            <w:rPr>
+              <w:rFonts w:eastAsia="Calibri"/>
+            </w:rPr>
+          </w:pPr>
+        </w:p>
+      </w:tc>
+      <w:tc>
+        <w:tcPr>
+          <w:tcW w:w="3310" w:type="dxa"/>
+        </w:tcPr>
+        <w:p>
+          <w:pPr>
+            <w:pStyle w:val="Header"/>
+            <w:ind w:right="-115"/>
+            <w:jc w:val="right"/>
+            <w:rPr>
+              <w:rFonts w:eastAsia="Calibri"/>
+            </w:rPr>
+          </w:pPr>
+        </w:p>
+      </w:tc>
+    </w:tr>
+  </w:tbl>
+  <w:p>
+    <w:pPr>
+      <w:pStyle w:val="Header"/>
+    </w:pPr>
+  </w:p>
+</w:hdr>
+</file>
+
+<file path=word/header3.xml><?xml version="1.0" encoding="utf-8"?>
+<w:hdr xmlns:wpc="http://schemas.microsoft.com/office/word/2010/wordprocessingCanvas" xmlns:cx="http://schemas.microsoft.com/office/drawing/2014/chartex" xmlns:cx1="http://schemas.microsoft.com/office/drawing/2015/9/8/chartex" xmlns:cx2="http://schemas.microsoft.com/office/drawing/2015/10/21/chartex" xmlns:cx3="http://schemas.microsoft.com/office/drawing/2016/5/9/chartex" xmlns:cx4="http://schemas.microsoft.com/office/drawing/2016/5/10/chartex" xmlns:cx5="http://schemas.microsoft.com/office/drawing/2016/5/11/chartex" xmlns:cx6="http://schemas.microsoft.com/office/drawing/2016/5/12/chartex" xmlns:cx7="http://schemas.microsoft.com/office/drawing/2016/5/13/chartex" xmlns:cx8="http://schemas.microsoft.com/office/drawing/2016/5/14/chartex" xmlns:mc="http://schemas.openxmlformats.org/markup-compatibility/2006" xmlns:aink="http://schemas.microsoft.com/office/drawing/2016/ink" xmlns:am3d="http://schemas.microsoft.com/office/drawing/2017/model3d" xmlns:o="urn:schemas-microsoft-com:office:office" xmlns:r="http://schemas.openxmlformats.org/officeDocument/2006/relationships" xmlns:m="http://schemas.openxmlformats.org/officeDocument/2006/math" xmlns:v="urn:schemas-microsoft-com:vml" xmlns:wp14="http://schemas.microsoft.com/office/word/2010/wordprocessingDrawing" xmlns:wp="http://schemas.openxmlformats.org/drawingml/2006/wordprocessingDrawing" xmlns:w10="urn:schemas-microsoft-com:office:word" xmlns:w="http://schemas.openxmlformats.org/wordprocessingml/2006/main" xmlns:w14="http://schemas.microsoft.com/office/word/2010/wordml" xmlns:w15="http://schemas.microsoft.com/office/word/2012/wordml" xmlns:w16cex="http://schemas.microsoft.com/office/word/2018/wordml/cex" xmlns:w16cid="http://schemas.microsoft.com/office/word/2016/wordml/cid" xmlns:w16="http://schemas.microsoft.com/office/word/2018/wordml" xmlns:w16se="http://schemas.microsoft.com/office/word/2015/wordml/symex" xmlns:wpg="http://schemas.microsoft.com/office/word/2010/wordprocessingGroup" xmlns:wpi="http://schemas.microsoft.com/office/word/2010/wordprocessingInk" xmlns:wne="http://schemas.microsoft.com/office/word/2006/wordml" xmlns:wps="http://schemas.microsoft.com/office/word/2010/wordprocessingShape" mc:Ignorable="w14 w15 w16se w16cid w16 w16cex wp14">
+  <w:tbl>
+    <w:tblPr>
+      <w:tblW w:w="0" w:type="auto"/>
+      <w:tblLayout w:type="fixed"/>
+      <w:tblLook w:val="06A0" w:firstRow="1" w:lastRow="0" w:firstColumn="1" w:lastColumn="0" w:noHBand="1" w:noVBand="1"/>
+    </w:tblPr>
+    <w:tblGrid>
+      <w:gridCol w:w="3310"/>
+      <w:gridCol w:w="3310"/>
+      <w:gridCol w:w="3310"/>
+    </w:tblGrid>
+    <w:tr>
+      <w:tc>
+        <w:tcPr>
+          <w:tcW w:w="3310" w:type="dxa"/>
+        </w:tcPr>
+        <w:p>
+          <w:pPr>
+            <w:pStyle w:val="Header"/>
+            <w:ind w:left="-115"/>
+            <w:rPr>
+              <w:rFonts w:eastAsia="Calibri"/>
+            </w:rPr>
+          </w:pPr>
+        </w:p>
+      </w:tc>
+      <w:tc>
+        <w:tcPr>
+          <w:tcW w:w="3310" w:type="dxa"/>
+        </w:tcPr>
+        <w:p>
+          <w:pPr>
+            <w:pStyle w:val="Header"/>
+            <w:jc w:val="center"/>
+            <w:rPr>
+              <w:rFonts w:eastAsia="Calibri"/>
+            </w:rPr>
+          </w:pPr>
+        </w:p>
+      </w:tc>
+      <w:tc>
+        <w:tcPr>
+          <w:tcW w:w="3310" w:type="dxa"/>
+        </w:tcPr>
+        <w:p>
+          <w:pPr>
+            <w:pStyle w:val="Header"/>
+            <w:ind w:right="-115"/>
+            <w:jc w:val="right"/>
+            <w:rPr>
+              <w:rFonts w:eastAsia="Calibri"/>
+            </w:rPr>
+          </w:pPr>
+        </w:p>
+      </w:tc>
+    </w:tr>
+  </w:tbl>
+  <w:p>
+    <w:pPr>
+      <w:pStyle w:val="Header"/>
+    </w:pPr>
+  </w:p>
+</w:hdr>
+</file>
+
+<file path=word/header4.xml><?xml version="1.0" encoding="utf-8"?>
+<w:hdr xmlns:wpc="http://schemas.microsoft.com/office/word/2010/wordprocessingCanvas" xmlns:cx="http://schemas.microsoft.com/office/drawing/2014/chartex" xmlns:cx1="http://schemas.microsoft.com/office/drawing/2015/9/8/chartex" xmlns:cx2="http://schemas.microsoft.com/office/drawing/2015/10/21/chartex" xmlns:cx3="http://schemas.microsoft.com/office/drawing/2016/5/9/chartex" xmlns:cx4="http://schemas.microsoft.com/office/drawing/2016/5/10/chartex" xmlns:cx5="http://schemas.microsoft.com/office/drawing/2016/5/11/chartex" xmlns:cx6="http://schemas.microsoft.com/office/drawing/2016/5/12/chartex" xmlns:cx7="http://schemas.microsoft.com/office/drawing/2016/5/13/chartex" xmlns:cx8="http://schemas.microsoft.com/office/drawing/2016/5/14/chartex" xmlns:mc="http://schemas.openxmlformats.org/markup-compatibility/2006" xmlns:aink="http://schemas.microsoft.com/office/drawing/2016/ink" xmlns:am3d="http://schemas.microsoft.com/office/drawing/2017/model3d" xmlns:o="urn:schemas-microsoft-com:office:office" xmlns:r="http://schemas.openxmlformats.org/officeDocument/2006/relationships" xmlns:m="http://schemas.openxmlformats.org/officeDocument/2006/math" xmlns:v="urn:schemas-microsoft-com:vml" xmlns:wp14="http://schemas.microsoft.com/office/word/2010/wordprocessingDrawing" xmlns:wp="http://schemas.openxmlformats.org/drawingml/2006/wordprocessingDrawing" xmlns:w10="urn:schemas-microsoft-com:office:word" xmlns:w="http://schemas.openxmlformats.org/wordprocessingml/2006/main" xmlns:w14="http://schemas.microsoft.com/office/word/2010/wordml" xmlns:w15="http://schemas.microsoft.com/office/word/2012/wordml" xmlns:w16cex="http://schemas.microsoft.com/office/word/2018/wordml/cex" xmlns:w16cid="http://schemas.microsoft.com/office/word/2016/wordml/cid" xmlns:w16="http://schemas.microsoft.com/office/word/2018/wordml" xmlns:w16se="http://schemas.microsoft.com/office/word/2015/wordml/symex" xmlns:wpg="http://schemas.microsoft.com/office/word/2010/wordprocessingGroup" xmlns:wpi="http://schemas.microsoft.com/office/word/2010/wordprocessingInk" xmlns:wne="http://schemas.microsoft.com/office/word/2006/wordml" xmlns:wps="http://schemas.microsoft.com/office/word/2010/wordprocessingShape" mc:Ignorable="w14 w15 w16se w16cid w16 w16cex wp14">
+  <w:tbl>
+    <w:tblPr>
+      <w:tblW w:w="0" w:type="auto"/>
+      <w:tblLayout w:type="fixed"/>
+      <w:tblLook w:val="06A0" w:firstRow="1" w:lastRow="0" w:firstColumn="1" w:lastColumn="0" w:noHBand="1" w:noVBand="1"/>
+    </w:tblPr>
+    <w:tblGrid>
+      <w:gridCol w:w="3310"/>
+      <w:gridCol w:w="3310"/>
+      <w:gridCol w:w="3310"/>
+    </w:tblGrid>
+    <w:tr>
+      <w:tc>
+        <w:tcPr>
+          <w:tcW w:w="3310" w:type="dxa"/>
+        </w:tcPr>
+        <w:p>
+          <w:pPr>
+            <w:pStyle w:val="Header"/>
+            <w:ind w:left="-115"/>
+            <w:rPr>
+              <w:rFonts w:eastAsia="Calibri"/>
+            </w:rPr>
+          </w:pPr>
+        </w:p>
+      </w:tc>
+      <w:tc>
+        <w:tcPr>
+          <w:tcW w:w="3310" w:type="dxa"/>
+        </w:tcPr>
+        <w:p>
+          <w:pPr>
+            <w:pStyle w:val="Header"/>
+            <w:jc w:val="center"/>
+            <w:rPr>
+              <w:rFonts w:eastAsia="Calibri"/>
+            </w:rPr>
+          </w:pPr>
+        </w:p>
+      </w:tc>
+      <w:tc>
+        <w:tcPr>
+          <w:tcW w:w="3310" w:type="dxa"/>
+        </w:tcPr>
+        <w:p>
+          <w:pPr>
+            <w:pStyle w:val="Header"/>
+            <w:ind w:right="-115"/>
+            <w:jc w:val="right"/>
+            <w:rPr>
+              <w:rFonts w:eastAsia="Calibri"/>
+            </w:rPr>
+          </w:pPr>
+        </w:p>
+      </w:tc>
+    </w:tr>
+  </w:tbl>
+  <w:p>
+    <w:pPr>
+      <w:pStyle w:val="Header"/>
+    </w:pPr>
+  </w:p>
+</w:hdr>
 </file>
 
 <file path=word/numbering.xml><?xml version="1.0" encoding="utf-8"?>
 <w:numbering xmlns:wpc="http://schemas.microsoft.com/office/word/2010/wordprocessingCanvas" xmlns:cx="http://schemas.microsoft.com/office/drawing/2014/chartex" xmlns:cx1="http://schemas.microsoft.com/office/drawing/2015/9/8/chartex" xmlns:cx2="http://schemas.microsoft.com/office/drawing/2015/10/21/chartex" xmlns:cx3="http://schemas.microsoft.com/office/drawing/2016/5/9/chartex" xmlns:cx4="http://schemas.microsoft.com/office/drawing/2016/5/10/chartex" xmlns:cx5="http://schemas.microsoft.com/office/drawing/2016/5/11/chartex" xmlns:cx6="http://schemas.microsoft.com/office/drawing/2016/5/12/chartex" xmlns:cx7="http://schemas.microsoft.com/office/drawing/2016/5/13/chartex" xmlns:cx8="http://schemas.microsoft.com/office/drawing/2016/5/14/chartex" xmlns:mc="http://schemas.openxmlformats.org/markup-compatibility/2006" xmlns:aink="http://schemas.microsoft.com/office/drawing/2016/ink" xmlns:am3d="http://schemas.microsoft.com/office/drawing/2017/model3d" xmlns:o="urn:schemas-microsoft-com:office:office" xmlns:r="http://schemas.openxmlformats.org/officeDocument/2006/relationships" xmlns:m="http://schemas.openxmlformats.org/officeDocument/2006/math" xmlns:v="urn:schemas-microsoft-com:vml" xmlns:wp14="http://schemas.microsoft.com/office/word/2010/wordprocessingDrawing" xmlns:wp="http://schemas.openxmlformats.org/drawingml/2006/wordprocessingDrawing" xmlns:w10="urn:schemas-microsoft-com:office:word" xmlns:w="http://schemas.openxmlformats.org/wordprocessingml/2006/main" xmlns:w14="http://schemas.microsoft.com/office/word/2010/wordml" xmlns:w15="http://schemas.microsoft.com/office/word/2012/wordml" xmlns:w16cex="http://schemas.microsoft.com/office/word/2018/wordml/cex" xmlns:w16cid="http://schemas.microsoft.com/office/word/2016/wordml/cid" xmlns:w16="http://schemas.microsoft.com/office/word/2018/wordml" xmlns:w16se="http://schemas.microsoft.com/office/word/2015/wordml/symex" xmlns:wpg="http://schemas.microsoft.com/office/word/2010/wordprocessingGroup" xmlns:wpi="http://schemas.microsoft.com/office/word/2010/wordprocessingInk" xmlns:wne="http://schemas.microsoft.com/office/word/2006/wordml" xmlns:wps="http://schemas.microsoft.com/office/word/2010/wordprocessingShape" mc:Ignorable="w14 w15 w16se w16cid w16 w16cex wp14">
   <w:abstractNum w:abstractNumId="0" w15:restartNumberingAfterBreak="0">
+    <w:nsid w:val="5F127B8B"/>
+    <w:multiLevelType w:val="hybridMultilevel"/>
+    <w:tmpl w:val="C48CE33E"/>
+    <w:lvl w:ilvl="0" w:tplc="7B3A02A8">
+      <w:start w:val="1"/>
+      <w:numFmt w:val="bullet"/>
+      <w:lvlText w:val="·"/>
+      <w:lvlJc w:val="left"/>
+      <w:pPr>
+        <w:ind w:left="1080" w:hanging="360"/>
+      </w:pPr>
+      <w:rPr>
+        <w:rFonts w:ascii="Symbol" w:hAnsi="Symbol" w:hint="default"/>
+      </w:rPr>
+    </w:lvl>
+    <w:lvl w:ilvl="1" w:tplc="29201A4A">
+      <w:start w:val="1"/>
+      <w:numFmt w:val="bullet"/>
+      <w:lvlText w:val="o"/>
+      <w:lvlJc w:val="left"/>
+      <w:pPr>
+        <w:ind w:left="1800" w:hanging="360"/>
+      </w:pPr>
+      <w:rPr>
+        <w:rFonts w:ascii="Courier New" w:hAnsi="Courier New" w:hint="default"/>
+      </w:rPr>
+    </w:lvl>
+    <w:lvl w:ilvl="2" w:tplc="CC6A8420">
+      <w:start w:val="1"/>
+      <w:numFmt w:val="bullet"/>
+      <w:lvlText w:val=""/>
+      <w:lvlJc w:val="left"/>
+      <w:pPr>
+        <w:ind w:left="2520" w:hanging="360"/>
+      </w:pPr>
+      <w:rPr>
+        <w:rFonts w:ascii="Wingdings" w:hAnsi="Wingdings" w:hint="default"/>
+      </w:rPr>
+    </w:lvl>
+    <w:lvl w:ilvl="3" w:tplc="4468B784">
+      <w:start w:val="1"/>
+      <w:numFmt w:val="bullet"/>
+      <w:lvlText w:val=""/>
+      <w:lvlJc w:val="left"/>
+      <w:pPr>
+        <w:ind w:left="3240" w:hanging="360"/>
+      </w:pPr>
+      <w:rPr>
+        <w:rFonts w:ascii="Symbol" w:hAnsi="Symbol" w:hint="default"/>
+      </w:rPr>
+    </w:lvl>
+    <w:lvl w:ilvl="4" w:tplc="B1A0F268">
+      <w:start w:val="1"/>
+      <w:numFmt w:val="bullet"/>
+      <w:lvlText w:val="o"/>
+      <w:lvlJc w:val="left"/>
+      <w:pPr>
+        <w:ind w:left="3960" w:hanging="360"/>
+      </w:pPr>
+      <w:rPr>
+        <w:rFonts w:ascii="Courier New" w:hAnsi="Courier New" w:hint="default"/>
+      </w:rPr>
+    </w:lvl>
+    <w:lvl w:ilvl="5" w:tplc="35FA0338">
+      <w:start w:val="1"/>
+      <w:numFmt w:val="bullet"/>
+      <w:lvlText w:val=""/>
+      <w:lvlJc w:val="left"/>
+      <w:pPr>
+        <w:ind w:left="4680" w:hanging="360"/>
+      </w:pPr>
+      <w:rPr>
+        <w:rFonts w:ascii="Wingdings" w:hAnsi="Wingdings" w:hint="default"/>
+      </w:rPr>
+    </w:lvl>
+    <w:lvl w:ilvl="6" w:tplc="B8504FD4">
+      <w:start w:val="1"/>
+      <w:numFmt w:val="bullet"/>
+      <w:lvlText w:val=""/>
+      <w:lvlJc w:val="left"/>
+      <w:pPr>
+        <w:ind w:left="5400" w:hanging="360"/>
+      </w:pPr>
+      <w:rPr>
+        <w:rFonts w:ascii="Symbol" w:hAnsi="Symbol" w:hint="default"/>
+      </w:rPr>
+    </w:lvl>
+    <w:lvl w:ilvl="7" w:tplc="FE269446">
+      <w:start w:val="1"/>
+      <w:numFmt w:val="bullet"/>
+      <w:lvlText w:val="o"/>
+      <w:lvlJc w:val="left"/>
+      <w:pPr>
+        <w:ind w:left="6120" w:hanging="360"/>
+      </w:pPr>
+      <w:rPr>
+        <w:rFonts w:ascii="Courier New" w:hAnsi="Courier New" w:hint="default"/>
+      </w:rPr>
+    </w:lvl>
+    <w:lvl w:ilvl="8" w:tplc="C17A16C2">
+      <w:start w:val="1"/>
+      <w:numFmt w:val="bullet"/>
+      <w:lvlText w:val=""/>
+      <w:lvlJc w:val="left"/>
+      <w:pPr>
+        <w:ind w:left="6840" w:hanging="360"/>
+      </w:pPr>
+      <w:rPr>
+        <w:rFonts w:ascii="Wingdings" w:hAnsi="Wingdings" w:hint="default"/>
+      </w:rPr>
+    </w:lvl>
+  </w:abstractNum>
+  <w:abstractNum w:abstractNumId="1" w15:restartNumberingAfterBreak="0">
     <w:nsid w:val="695D5593"/>
     <w:multiLevelType w:val="hybridMultilevel"/>
     <w:tmpl w:val="A41A2292"/>
@@ -1397,17 +2320,12 @@
     </w:lvl>
   </w:abstractNum>
   <w:num w:numId="1">
+    <w:abstractNumId w:val="1"/>
+  </w:num>
+  <w:num w:numId="2">
     <w:abstractNumId w:val="0"/>
   </w:num>
 </w:numbering>
-</file>
-
-<file path=word/people.xml><?xml version="1.0" encoding="utf-8"?>
-<w15:people xmlns:wpc="http://schemas.microsoft.com/office/word/2010/wordprocessingCanvas" xmlns:cx="http://schemas.microsoft.com/office/drawing/2014/chartex" xmlns:cx1="http://schemas.microsoft.com/office/drawing/2015/9/8/chartex" xmlns:cx2="http://schemas.microsoft.com/office/drawing/2015/10/21/chartex" xmlns:cx3="http://schemas.microsoft.com/office/drawing/2016/5/9/chartex" xmlns:cx4="http://schemas.microsoft.com/office/drawing/2016/5/10/chartex" xmlns:cx5="http://schemas.microsoft.com/office/drawing/2016/5/11/chartex" xmlns:cx6="http://schemas.microsoft.com/office/drawing/2016/5/12/chartex" xmlns:cx7="http://schemas.microsoft.com/office/drawing/2016/5/13/chartex" xmlns:cx8="http://schemas.microsoft.com/office/drawing/2016/5/14/chartex" xmlns:mc="http://schemas.openxmlformats.org/markup-compatibility/2006" xmlns:aink="http://schemas.microsoft.com/office/drawing/2016/ink" xmlns:am3d="http://schemas.microsoft.com/office/drawing/2017/model3d" xmlns:o="urn:schemas-microsoft-com:office:office" xmlns:r="http://schemas.openxmlformats.org/officeDocument/2006/relationships" xmlns:m="http://schemas.openxmlformats.org/officeDocument/2006/math" xmlns:v="urn:schemas-microsoft-com:vml" xmlns:wp14="http://schemas.microsoft.com/office/word/2010/wordprocessingDrawing" xmlns:wp="http://schemas.openxmlformats.org/drawingml/2006/wordprocessingDrawing" xmlns:w10="urn:schemas-microsoft-com:office:word" xmlns:w="http://schemas.openxmlformats.org/wordprocessingml/2006/main" xmlns:w14="http://schemas.microsoft.com/office/word/2010/wordml" xmlns:w15="http://schemas.microsoft.com/office/word/2012/wordml" xmlns:w16cex="http://schemas.microsoft.com/office/word/2018/wordml/cex" xmlns:w16cid="http://schemas.microsoft.com/office/word/2016/wordml/cid" xmlns:w16="http://schemas.microsoft.com/office/word/2018/wordml" xmlns:w16se="http://schemas.microsoft.com/office/word/2015/wordml/symex" xmlns:wpg="http://schemas.microsoft.com/office/word/2010/wordprocessingGroup" xmlns:wpi="http://schemas.microsoft.com/office/word/2010/wordprocessingInk" xmlns:wne="http://schemas.microsoft.com/office/word/2006/wordml" xmlns:wps="http://schemas.microsoft.com/office/word/2010/wordprocessingShape" mc:Ignorable="w14 w15 w16se w16cid w16 w16cex wp14">
-  <w15:person w15:author="Auerbach, Dan A (DFW)">
-    <w15:presenceInfo w15:providerId="AD" w15:userId="S::Daniel.Auerbach@dfw.wa.gov::6aadf1ea-d3b7-45f8-ae90-a72264496def"/>
-  </w15:person>
-</w15:people>
 </file>
 
 <file path=word/styles.xml><?xml version="1.0" encoding="utf-8"?>
@@ -1533,6 +2451,7 @@
     <w:lsdException w:name="HTML Sample" w:semiHidden="1" w:unhideWhenUsed="1"/>
     <w:lsdException w:name="HTML Typewriter" w:semiHidden="1" w:unhideWhenUsed="1"/>
     <w:lsdException w:name="HTML Variable" w:semiHidden="1" w:unhideWhenUsed="1"/>
+    <w:lsdException w:name="Normal Table" w:semiHidden="1" w:unhideWhenUsed="1"/>
     <w:lsdException w:name="annotation subject" w:semiHidden="1" w:unhideWhenUsed="1"/>
     <w:lsdException w:name="No List" w:semiHidden="1" w:unhideWhenUsed="1"/>
     <w:lsdException w:name="Outline List 1" w:semiHidden="1" w:unhideWhenUsed="1"/>
@@ -1575,10 +2494,13 @@
     <w:lsdException w:name="Table Contemporary" w:semiHidden="1" w:unhideWhenUsed="1"/>
     <w:lsdException w:name="Table Elegant" w:semiHidden="1" w:unhideWhenUsed="1"/>
     <w:lsdException w:name="Table Professional" w:semiHidden="1" w:unhideWhenUsed="1"/>
+    <w:lsdException w:name="Table Subtle 1" w:semiHidden="1" w:unhideWhenUsed="1"/>
     <w:lsdException w:name="Table Subtle 2" w:semiHidden="1" w:unhideWhenUsed="1"/>
     <w:lsdException w:name="Table Web 1" w:semiHidden="1" w:unhideWhenUsed="1"/>
+    <w:lsdException w:name="Table Web 2" w:semiHidden="1" w:unhideWhenUsed="1"/>
+    <w:lsdException w:name="Table Web 3" w:semiHidden="1" w:unhideWhenUsed="1"/>
     <w:lsdException w:name="Balloon Text" w:semiHidden="1" w:unhideWhenUsed="1"/>
-    <w:lsdException w:name="Table Grid" w:uiPriority="39"/>
+    <w:lsdException w:name="Table Grid" w:uiPriority="59"/>
     <w:lsdException w:name="Table Theme" w:semiHidden="1" w:unhideWhenUsed="1"/>
     <w:lsdException w:name="Placeholder Text" w:semiHidden="1"/>
     <w:lsdException w:name="No Spacing" w:uiPriority="1" w:qFormat="1"/>
@@ -2311,6 +3233,25 @@
     <w:semiHidden/>
     <w:unhideWhenUsed/>
     <w:rsid w:val="004D3B30"/>
+  </w:style>
+  <w:style w:type="table" w:styleId="TableGrid">
+    <w:name w:val="Table Grid"/>
+    <w:basedOn w:val="TableNormal"/>
+    <w:uiPriority w:val="59"/>
+    <w:rsid w:val="001D0FF6"/>
+    <w:pPr>
+      <w:spacing w:after="0" w:line="240" w:lineRule="auto"/>
+    </w:pPr>
+    <w:tblPr>
+      <w:tblBorders>
+        <w:top w:val="single" w:sz="4" w:space="0" w:color="000000" w:themeColor="text1"/>
+        <w:left w:val="single" w:sz="4" w:space="0" w:color="000000" w:themeColor="text1"/>
+        <w:bottom w:val="single" w:sz="4" w:space="0" w:color="000000" w:themeColor="text1"/>
+        <w:right w:val="single" w:sz="4" w:space="0" w:color="000000" w:themeColor="text1"/>
+        <w:insideH w:val="single" w:sz="4" w:space="0" w:color="000000" w:themeColor="text1"/>
+        <w:insideV w:val="single" w:sz="4" w:space="0" w:color="000000" w:themeColor="text1"/>
+      </w:tblBorders>
+    </w:tblPr>
   </w:style>
 </w:styles>
 </file>

</xml_diff>